<commit_message>
Added the PROC GPROJECT feature
</commit_message>
<xml_diff>
--- a/ImportShapeFilesToVa/doct/Importing Shape Files into SAS VA 73.docx
+++ b/ImportShapeFilesToVa/doct/Importing Shape Files into SAS VA 73.docx
@@ -33,7 +33,10 @@
         <w:jc w:val="center"/>
       </w:pPr>
       <w:r>
-        <w:t>An Enterprise Guide project to import Polygon shape files.</w:t>
+        <w:t>An Enterprise Guide projec</w:t>
+      </w:r>
+      <w:r>
+        <w:t>t to import Polygon shape files into SAS VA.</w:t>
       </w:r>
     </w:p>
     <w:p/>
@@ -58,21 +61,61 @@
         <w:rPr>
           <w:sz w:val="32"/>
         </w:rPr>
-        <w:t xml:space="preserve">Marcel Toledo </w:t>
+        <w:t>Marcel Toledo</w:t>
       </w:r>
       <w:r>
         <w:br/>
       </w:r>
       <w:r>
-        <w:t>email</w:t>
-      </w:r>
-      <w:bookmarkStart w:id="0" w:name="_GoBack"/>
-      <w:bookmarkEnd w:id="0"/>
-      <w:r>
-        <w:t xml:space="preserve">: </w:t>
-      </w:r>
-      <w:r>
-        <w:t>me&lt;at&gt;mrclll&lt;dot&gt;in</w:t>
+        <w:rPr>
+          <w:noProof/>
+          <w:sz w:val="32"/>
+        </w:rPr>
+        <w:drawing>
+          <wp:inline distT="0" distB="0" distL="0" distR="0" wp14:anchorId="1277714A">
+            <wp:extent cx="1213485" cy="377825"/>
+            <wp:effectExtent l="0" t="0" r="0" b="0"/>
+            <wp:docPr id="13" name="Picture 13"/>
+            <wp:cNvGraphicFramePr>
+              <a:graphicFrameLocks xmlns:a="http://schemas.openxmlformats.org/drawingml/2006/main" noChangeAspect="1"/>
+            </wp:cNvGraphicFramePr>
+            <a:graphic xmlns:a="http://schemas.openxmlformats.org/drawingml/2006/main">
+              <a:graphicData uri="http://schemas.openxmlformats.org/drawingml/2006/picture">
+                <pic:pic xmlns:pic="http://schemas.openxmlformats.org/drawingml/2006/picture">
+                  <pic:nvPicPr>
+                    <pic:cNvPr id="0" name="Picture 7"/>
+                    <pic:cNvPicPr>
+                      <a:picLocks noChangeAspect="1" noChangeArrowheads="1"/>
+                    </pic:cNvPicPr>
+                  </pic:nvPicPr>
+                  <pic:blipFill>
+                    <a:blip r:embed="rId7">
+                      <a:extLst>
+                        <a:ext uri="{28A0092B-C50C-407E-A947-70E740481C1C}">
+                          <a14:useLocalDpi xmlns:a14="http://schemas.microsoft.com/office/drawing/2010/main" val="0"/>
+                        </a:ext>
+                      </a:extLst>
+                    </a:blip>
+                    <a:srcRect/>
+                    <a:stretch>
+                      <a:fillRect/>
+                    </a:stretch>
+                  </pic:blipFill>
+                  <pic:spPr bwMode="auto">
+                    <a:xfrm>
+                      <a:off x="0" y="0"/>
+                      <a:ext cx="1213485" cy="377825"/>
+                    </a:xfrm>
+                    <a:prstGeom prst="rect">
+                      <a:avLst/>
+                    </a:prstGeom>
+                    <a:noFill/>
+                  </pic:spPr>
+                </pic:pic>
+              </a:graphicData>
+            </a:graphic>
+          </wp:inline>
+        </w:drawing>
       </w:r>
       <w:r>
         <w:br w:type="page"/>
@@ -80,6 +123,12 @@
     </w:p>
     <w:sdt>
       <w:sdtPr>
+        <w:rPr>
+          <w:rFonts w:asciiTheme="minorHAnsi" w:eastAsiaTheme="minorHAnsi" w:hAnsiTheme="minorHAnsi" w:cstheme="minorBidi"/>
+          <w:color w:val="auto"/>
+          <w:sz w:val="22"/>
+          <w:szCs w:val="22"/>
+        </w:rPr>
         <w:id w:val="1596894560"/>
         <w:docPartObj>
           <w:docPartGallery w:val="Table of Contents"/>
@@ -88,13 +137,9 @@
       </w:sdtPr>
       <w:sdtEndPr>
         <w:rPr>
-          <w:rFonts w:asciiTheme="minorHAnsi" w:eastAsiaTheme="minorHAnsi" w:hAnsiTheme="minorHAnsi" w:cstheme="minorBidi"/>
           <w:b/>
           <w:bCs/>
           <w:noProof/>
-          <w:color w:val="auto"/>
-          <w:sz w:val="22"/>
-          <w:szCs w:val="22"/>
         </w:rPr>
       </w:sdtEndPr>
       <w:sdtContent>
@@ -113,6 +158,7 @@
               <w:tab w:val="right" w:leader="dot" w:pos="9350"/>
             </w:tabs>
             <w:rPr>
+              <w:rFonts w:eastAsiaTheme="minorEastAsia"/>
               <w:noProof/>
             </w:rPr>
           </w:pPr>
@@ -125,13 +171,13 @@
           <w:r>
             <w:fldChar w:fldCharType="separate"/>
           </w:r>
-          <w:hyperlink w:anchor="_Toc471815115" w:history="1">
+          <w:hyperlink w:anchor="_Toc471874421" w:history="1">
             <w:r>
               <w:rPr>
                 <w:rStyle w:val="Hyperlink"/>
                 <w:noProof/>
               </w:rPr>
-              <w:t>Purpose</w:t>
+              <w:t>License</w:t>
             </w:r>
             <w:r>
               <w:rPr>
@@ -152,7 +198,7 @@
                 <w:noProof/>
                 <w:webHidden/>
               </w:rPr>
-              <w:instrText xml:space="preserve"> PAGEREF _Toc471815115 \h </w:instrText>
+              <w:instrText xml:space="preserve"> PAGEREF _Toc471874421 \h </w:instrText>
             </w:r>
             <w:r>
               <w:rPr>
@@ -190,16 +236,17 @@
               <w:tab w:val="right" w:leader="dot" w:pos="9350"/>
             </w:tabs>
             <w:rPr>
+              <w:rFonts w:eastAsiaTheme="minorEastAsia"/>
               <w:noProof/>
             </w:rPr>
           </w:pPr>
-          <w:hyperlink w:anchor="_Toc471815116" w:history="1">
+          <w:hyperlink w:anchor="_Toc471874422" w:history="1">
             <w:r>
               <w:rPr>
                 <w:rStyle w:val="Hyperlink"/>
                 <w:noProof/>
               </w:rPr>
-              <w:t>Project Flow overview</w:t>
+              <w:t>Purpose</w:t>
             </w:r>
             <w:r>
               <w:rPr>
@@ -220,7 +267,7 @@
                 <w:noProof/>
                 <w:webHidden/>
               </w:rPr>
-              <w:instrText xml:space="preserve"> PAGEREF _Toc471815116 \h </w:instrText>
+              <w:instrText xml:space="preserve"> PAGEREF _Toc471874422 \h </w:instrText>
             </w:r>
             <w:r>
               <w:rPr>
@@ -258,15 +305,85 @@
               <w:tab w:val="right" w:leader="dot" w:pos="9350"/>
             </w:tabs>
             <w:rPr>
+              <w:rFonts w:eastAsiaTheme="minorEastAsia"/>
               <w:noProof/>
             </w:rPr>
           </w:pPr>
-          <w:hyperlink w:anchor="_Toc471815117" w:history="1">
+          <w:hyperlink w:anchor="_Toc471874423" w:history="1">
             <w:r>
               <w:rPr>
                 <w:rStyle w:val="Hyperlink"/>
                 <w:noProof/>
               </w:rPr>
+              <w:t>Project Flow overview</w:t>
+            </w:r>
+            <w:r>
+              <w:rPr>
+                <w:noProof/>
+                <w:webHidden/>
+              </w:rPr>
+              <w:tab/>
+            </w:r>
+            <w:r>
+              <w:rPr>
+                <w:noProof/>
+                <w:webHidden/>
+              </w:rPr>
+              <w:fldChar w:fldCharType="begin"/>
+            </w:r>
+            <w:r>
+              <w:rPr>
+                <w:noProof/>
+                <w:webHidden/>
+              </w:rPr>
+              <w:instrText xml:space="preserve"> PAGEREF _Toc471874423 \h </w:instrText>
+            </w:r>
+            <w:r>
+              <w:rPr>
+                <w:noProof/>
+                <w:webHidden/>
+              </w:rPr>
+            </w:r>
+            <w:r>
+              <w:rPr>
+                <w:noProof/>
+                <w:webHidden/>
+              </w:rPr>
+              <w:fldChar w:fldCharType="separate"/>
+            </w:r>
+            <w:r>
+              <w:rPr>
+                <w:noProof/>
+                <w:webHidden/>
+              </w:rPr>
+              <w:t>5</w:t>
+            </w:r>
+            <w:r>
+              <w:rPr>
+                <w:noProof/>
+                <w:webHidden/>
+              </w:rPr>
+              <w:fldChar w:fldCharType="end"/>
+            </w:r>
+          </w:hyperlink>
+        </w:p>
+        <w:p>
+          <w:pPr>
+            <w:pStyle w:val="TOC1"/>
+            <w:tabs>
+              <w:tab w:val="right" w:leader="dot" w:pos="9350"/>
+            </w:tabs>
+            <w:rPr>
+              <w:rFonts w:eastAsiaTheme="minorEastAsia"/>
+              <w:noProof/>
+            </w:rPr>
+          </w:pPr>
+          <w:hyperlink w:anchor="_Toc471874424" w:history="1">
+            <w:r>
+              <w:rPr>
+                <w:rStyle w:val="Hyperlink"/>
+                <w:noProof/>
+              </w:rPr>
               <w:t>Project prompts</w:t>
             </w:r>
             <w:r>
@@ -288,7 +405,7 @@
                 <w:noProof/>
                 <w:webHidden/>
               </w:rPr>
-              <w:instrText xml:space="preserve"> PAGEREF _Toc471815117 \h </w:instrText>
+              <w:instrText xml:space="preserve"> PAGEREF _Toc471874424 \h </w:instrText>
             </w:r>
             <w:r>
               <w:rPr>
@@ -308,7 +425,7 @@
                 <w:noProof/>
                 <w:webHidden/>
               </w:rPr>
-              <w:t>5</w:t>
+              <w:t>6</w:t>
             </w:r>
             <w:r>
               <w:rPr>
@@ -326,10 +443,11 @@
               <w:tab w:val="right" w:leader="dot" w:pos="9350"/>
             </w:tabs>
             <w:rPr>
+              <w:rFonts w:eastAsiaTheme="minorEastAsia"/>
               <w:noProof/>
             </w:rPr>
           </w:pPr>
-          <w:hyperlink w:anchor="_Toc471815118" w:history="1">
+          <w:hyperlink w:anchor="_Toc471874425" w:history="1">
             <w:r>
               <w:rPr>
                 <w:rStyle w:val="Hyperlink"/>
@@ -356,7 +474,7 @@
                 <w:noProof/>
                 <w:webHidden/>
               </w:rPr>
-              <w:instrText xml:space="preserve"> PAGEREF _Toc471815118 \h </w:instrText>
+              <w:instrText xml:space="preserve"> PAGEREF _Toc471874425 \h </w:instrText>
             </w:r>
             <w:r>
               <w:rPr>
@@ -376,7 +494,7 @@
                 <w:noProof/>
                 <w:webHidden/>
               </w:rPr>
-              <w:t>5</w:t>
+              <w:t>6</w:t>
             </w:r>
             <w:r>
               <w:rPr>
@@ -394,10 +512,11 @@
               <w:tab w:val="right" w:leader="dot" w:pos="9350"/>
             </w:tabs>
             <w:rPr>
+              <w:rFonts w:eastAsiaTheme="minorEastAsia"/>
               <w:noProof/>
             </w:rPr>
           </w:pPr>
-          <w:hyperlink w:anchor="_Toc471815119" w:history="1">
+          <w:hyperlink w:anchor="_Toc471874426" w:history="1">
             <w:r>
               <w:rPr>
                 <w:rStyle w:val="Hyperlink"/>
@@ -424,7 +543,7 @@
                 <w:noProof/>
                 <w:webHidden/>
               </w:rPr>
-              <w:instrText xml:space="preserve"> PAGEREF _Toc471815119 \h </w:instrText>
+              <w:instrText xml:space="preserve"> PAGEREF _Toc471874426 \h </w:instrText>
             </w:r>
             <w:r>
               <w:rPr>
@@ -444,7 +563,7 @@
                 <w:noProof/>
                 <w:webHidden/>
               </w:rPr>
-              <w:t>5</w:t>
+              <w:t>6</w:t>
             </w:r>
             <w:r>
               <w:rPr>
@@ -462,10 +581,11 @@
               <w:tab w:val="right" w:leader="dot" w:pos="9350"/>
             </w:tabs>
             <w:rPr>
+              <w:rFonts w:eastAsiaTheme="minorEastAsia"/>
               <w:noProof/>
             </w:rPr>
           </w:pPr>
-          <w:hyperlink w:anchor="_Toc471815120" w:history="1">
+          <w:hyperlink w:anchor="_Toc471874427" w:history="1">
             <w:r>
               <w:rPr>
                 <w:rStyle w:val="Hyperlink"/>
@@ -492,7 +612,7 @@
                 <w:noProof/>
                 <w:webHidden/>
               </w:rPr>
-              <w:instrText xml:space="preserve"> PAGEREF _Toc471815120 \h </w:instrText>
+              <w:instrText xml:space="preserve"> PAGEREF _Toc471874427 \h </w:instrText>
             </w:r>
             <w:r>
               <w:rPr>
@@ -512,7 +632,7 @@
                 <w:noProof/>
                 <w:webHidden/>
               </w:rPr>
-              <w:t>5</w:t>
+              <w:t>6</w:t>
             </w:r>
             <w:r>
               <w:rPr>
@@ -530,10 +650,11 @@
               <w:tab w:val="right" w:leader="dot" w:pos="9350"/>
             </w:tabs>
             <w:rPr>
+              <w:rFonts w:eastAsiaTheme="minorEastAsia"/>
               <w:noProof/>
             </w:rPr>
           </w:pPr>
-          <w:hyperlink w:anchor="_Toc471815121" w:history="1">
+          <w:hyperlink w:anchor="_Toc471874428" w:history="1">
             <w:r>
               <w:rPr>
                 <w:rStyle w:val="Hyperlink"/>
@@ -560,7 +681,7 @@
                 <w:noProof/>
                 <w:webHidden/>
               </w:rPr>
-              <w:instrText xml:space="preserve"> PAGEREF _Toc471815121 \h </w:instrText>
+              <w:instrText xml:space="preserve"> PAGEREF _Toc471874428 \h </w:instrText>
             </w:r>
             <w:r>
               <w:rPr>
@@ -580,7 +701,7 @@
                 <w:noProof/>
                 <w:webHidden/>
               </w:rPr>
-              <w:t>6</w:t>
+              <w:t>7</w:t>
             </w:r>
             <w:r>
               <w:rPr>
@@ -598,10 +719,11 @@
               <w:tab w:val="right" w:leader="dot" w:pos="9350"/>
             </w:tabs>
             <w:rPr>
+              <w:rFonts w:eastAsiaTheme="minorEastAsia"/>
               <w:noProof/>
             </w:rPr>
           </w:pPr>
-          <w:hyperlink w:anchor="_Toc471815122" w:history="1">
+          <w:hyperlink w:anchor="_Toc471874429" w:history="1">
             <w:r>
               <w:rPr>
                 <w:rStyle w:val="Hyperlink"/>
@@ -628,7 +750,7 @@
                 <w:noProof/>
                 <w:webHidden/>
               </w:rPr>
-              <w:instrText xml:space="preserve"> PAGEREF _Toc471815122 \h </w:instrText>
+              <w:instrText xml:space="preserve"> PAGEREF _Toc471874429 \h </w:instrText>
             </w:r>
             <w:r>
               <w:rPr>
@@ -648,7 +770,7 @@
                 <w:noProof/>
                 <w:webHidden/>
               </w:rPr>
-              <w:t>6</w:t>
+              <w:t>7</w:t>
             </w:r>
             <w:r>
               <w:rPr>
@@ -666,10 +788,11 @@
               <w:tab w:val="right" w:leader="dot" w:pos="9350"/>
             </w:tabs>
             <w:rPr>
+              <w:rFonts w:eastAsiaTheme="minorEastAsia"/>
               <w:noProof/>
             </w:rPr>
           </w:pPr>
-          <w:hyperlink w:anchor="_Toc471815123" w:history="1">
+          <w:hyperlink w:anchor="_Toc471874430" w:history="1">
             <w:r>
               <w:rPr>
                 <w:rStyle w:val="Hyperlink"/>
@@ -696,7 +819,7 @@
                 <w:noProof/>
                 <w:webHidden/>
               </w:rPr>
-              <w:instrText xml:space="preserve"> PAGEREF _Toc471815123 \h </w:instrText>
+              <w:instrText xml:space="preserve"> PAGEREF _Toc471874430 \h </w:instrText>
             </w:r>
             <w:r>
               <w:rPr>
@@ -716,7 +839,7 @@
                 <w:noProof/>
                 <w:webHidden/>
               </w:rPr>
-              <w:t>6</w:t>
+              <w:t>7</w:t>
             </w:r>
             <w:r>
               <w:rPr>
@@ -734,10 +857,11 @@
               <w:tab w:val="right" w:leader="dot" w:pos="9350"/>
             </w:tabs>
             <w:rPr>
+              <w:rFonts w:eastAsiaTheme="minorEastAsia"/>
               <w:noProof/>
             </w:rPr>
           </w:pPr>
-          <w:hyperlink w:anchor="_Toc471815124" w:history="1">
+          <w:hyperlink w:anchor="_Toc471874431" w:history="1">
             <w:r>
               <w:rPr>
                 <w:rStyle w:val="Hyperlink"/>
@@ -764,7 +888,7 @@
                 <w:noProof/>
                 <w:webHidden/>
               </w:rPr>
-              <w:instrText xml:space="preserve"> PAGEREF _Toc471815124 \h </w:instrText>
+              <w:instrText xml:space="preserve"> PAGEREF _Toc471874431 \h </w:instrText>
             </w:r>
             <w:r>
               <w:rPr>
@@ -784,7 +908,7 @@
                 <w:noProof/>
                 <w:webHidden/>
               </w:rPr>
-              <w:t>6</w:t>
+              <w:t>7</w:t>
             </w:r>
             <w:r>
               <w:rPr>
@@ -802,10 +926,11 @@
               <w:tab w:val="right" w:leader="dot" w:pos="9350"/>
             </w:tabs>
             <w:rPr>
+              <w:rFonts w:eastAsiaTheme="minorEastAsia"/>
               <w:noProof/>
             </w:rPr>
           </w:pPr>
-          <w:hyperlink w:anchor="_Toc471815125" w:history="1">
+          <w:hyperlink w:anchor="_Toc471874432" w:history="1">
             <w:r>
               <w:rPr>
                 <w:rStyle w:val="Hyperlink"/>
@@ -832,7 +957,7 @@
                 <w:noProof/>
                 <w:webHidden/>
               </w:rPr>
-              <w:instrText xml:space="preserve"> PAGEREF _Toc471815125 \h </w:instrText>
+              <w:instrText xml:space="preserve"> PAGEREF _Toc471874432 \h </w:instrText>
             </w:r>
             <w:r>
               <w:rPr>
@@ -852,7 +977,7 @@
                 <w:noProof/>
                 <w:webHidden/>
               </w:rPr>
-              <w:t>6</w:t>
+              <w:t>7</w:t>
             </w:r>
             <w:r>
               <w:rPr>
@@ -870,10 +995,11 @@
               <w:tab w:val="right" w:leader="dot" w:pos="9350"/>
             </w:tabs>
             <w:rPr>
+              <w:rFonts w:eastAsiaTheme="minorEastAsia"/>
               <w:noProof/>
             </w:rPr>
           </w:pPr>
-          <w:hyperlink w:anchor="_Toc471815126" w:history="1">
+          <w:hyperlink w:anchor="_Toc471874433" w:history="1">
             <w:r>
               <w:rPr>
                 <w:rStyle w:val="Hyperlink"/>
@@ -900,7 +1026,7 @@
                 <w:noProof/>
                 <w:webHidden/>
               </w:rPr>
-              <w:instrText xml:space="preserve"> PAGEREF _Toc471815126 \h </w:instrText>
+              <w:instrText xml:space="preserve"> PAGEREF _Toc471874433 \h </w:instrText>
             </w:r>
             <w:r>
               <w:rPr>
@@ -920,7 +1046,7 @@
                 <w:noProof/>
                 <w:webHidden/>
               </w:rPr>
-              <w:t>6</w:t>
+              <w:t>7</w:t>
             </w:r>
             <w:r>
               <w:rPr>
@@ -938,10 +1064,11 @@
               <w:tab w:val="right" w:leader="dot" w:pos="9350"/>
             </w:tabs>
             <w:rPr>
+              <w:rFonts w:eastAsiaTheme="minorEastAsia"/>
               <w:noProof/>
             </w:rPr>
           </w:pPr>
-          <w:hyperlink w:anchor="_Toc471815127" w:history="1">
+          <w:hyperlink w:anchor="_Toc471874434" w:history="1">
             <w:r>
               <w:rPr>
                 <w:rStyle w:val="Hyperlink"/>
@@ -968,7 +1095,7 @@
                 <w:noProof/>
                 <w:webHidden/>
               </w:rPr>
-              <w:instrText xml:space="preserve"> PAGEREF _Toc471815127 \h </w:instrText>
+              <w:instrText xml:space="preserve"> PAGEREF _Toc471874434 \h </w:instrText>
             </w:r>
             <w:r>
               <w:rPr>
@@ -988,7 +1115,7 @@
                 <w:noProof/>
                 <w:webHidden/>
               </w:rPr>
-              <w:t>6</w:t>
+              <w:t>7</w:t>
             </w:r>
             <w:r>
               <w:rPr>
@@ -1006,10 +1133,11 @@
               <w:tab w:val="right" w:leader="dot" w:pos="9350"/>
             </w:tabs>
             <w:rPr>
+              <w:rFonts w:eastAsiaTheme="minorEastAsia"/>
               <w:noProof/>
             </w:rPr>
           </w:pPr>
-          <w:hyperlink w:anchor="_Toc471815128" w:history="1">
+          <w:hyperlink w:anchor="_Toc471874435" w:history="1">
             <w:r>
               <w:rPr>
                 <w:rStyle w:val="Hyperlink"/>
@@ -1036,7 +1164,7 @@
                 <w:noProof/>
                 <w:webHidden/>
               </w:rPr>
-              <w:instrText xml:space="preserve"> PAGEREF _Toc471815128 \h </w:instrText>
+              <w:instrText xml:space="preserve"> PAGEREF _Toc471874435 \h </w:instrText>
             </w:r>
             <w:r>
               <w:rPr>
@@ -1056,7 +1184,7 @@
                 <w:noProof/>
                 <w:webHidden/>
               </w:rPr>
-              <w:t>6</w:t>
+              <w:t>7</w:t>
             </w:r>
             <w:r>
               <w:rPr>
@@ -1074,10 +1202,11 @@
               <w:tab w:val="right" w:leader="dot" w:pos="9350"/>
             </w:tabs>
             <w:rPr>
+              <w:rFonts w:eastAsiaTheme="minorEastAsia"/>
               <w:noProof/>
             </w:rPr>
           </w:pPr>
-          <w:hyperlink w:anchor="_Toc471815129" w:history="1">
+          <w:hyperlink w:anchor="_Toc471874436" w:history="1">
             <w:r>
               <w:rPr>
                 <w:rStyle w:val="Hyperlink"/>
@@ -1104,7 +1233,7 @@
                 <w:noProof/>
                 <w:webHidden/>
               </w:rPr>
-              <w:instrText xml:space="preserve"> PAGEREF _Toc471815129 \h </w:instrText>
+              <w:instrText xml:space="preserve"> PAGEREF _Toc471874436 \h </w:instrText>
             </w:r>
             <w:r>
               <w:rPr>
@@ -1124,7 +1253,7 @@
                 <w:noProof/>
                 <w:webHidden/>
               </w:rPr>
-              <w:t>7</w:t>
+              <w:t>8</w:t>
             </w:r>
             <w:r>
               <w:rPr>
@@ -1142,10 +1271,11 @@
               <w:tab w:val="right" w:leader="dot" w:pos="9350"/>
             </w:tabs>
             <w:rPr>
+              <w:rFonts w:eastAsiaTheme="minorEastAsia"/>
               <w:noProof/>
             </w:rPr>
           </w:pPr>
-          <w:hyperlink w:anchor="_Toc471815130" w:history="1">
+          <w:hyperlink w:anchor="_Toc471874437" w:history="1">
             <w:r>
               <w:rPr>
                 <w:rStyle w:val="Hyperlink"/>
@@ -1172,7 +1302,7 @@
                 <w:noProof/>
                 <w:webHidden/>
               </w:rPr>
-              <w:instrText xml:space="preserve"> PAGEREF _Toc471815130 \h </w:instrText>
+              <w:instrText xml:space="preserve"> PAGEREF _Toc471874437 \h </w:instrText>
             </w:r>
             <w:r>
               <w:rPr>
@@ -1192,7 +1322,7 @@
                 <w:noProof/>
                 <w:webHidden/>
               </w:rPr>
-              <w:t>8</w:t>
+              <w:t>9</w:t>
             </w:r>
             <w:r>
               <w:rPr>
@@ -1210,10 +1340,11 @@
               <w:tab w:val="right" w:leader="dot" w:pos="9350"/>
             </w:tabs>
             <w:rPr>
+              <w:rFonts w:eastAsiaTheme="minorEastAsia"/>
               <w:noProof/>
             </w:rPr>
           </w:pPr>
-          <w:hyperlink w:anchor="_Toc471815131" w:history="1">
+          <w:hyperlink w:anchor="_Toc471874438" w:history="1">
             <w:r>
               <w:rPr>
                 <w:rStyle w:val="Hyperlink"/>
@@ -1240,7 +1371,7 @@
                 <w:noProof/>
                 <w:webHidden/>
               </w:rPr>
-              <w:instrText xml:space="preserve"> PAGEREF _Toc471815131 \h </w:instrText>
+              <w:instrText xml:space="preserve"> PAGEREF _Toc471874438 \h </w:instrText>
             </w:r>
             <w:r>
               <w:rPr>
@@ -1260,7 +1391,7 @@
                 <w:noProof/>
                 <w:webHidden/>
               </w:rPr>
-              <w:t>10</w:t>
+              <w:t>11</w:t>
             </w:r>
             <w:r>
               <w:rPr>
@@ -1278,10 +1409,11 @@
               <w:tab w:val="right" w:leader="dot" w:pos="9350"/>
             </w:tabs>
             <w:rPr>
+              <w:rFonts w:eastAsiaTheme="minorEastAsia"/>
               <w:noProof/>
             </w:rPr>
           </w:pPr>
-          <w:hyperlink w:anchor="_Toc471815132" w:history="1">
+          <w:hyperlink w:anchor="_Toc471874439" w:history="1">
             <w:r>
               <w:rPr>
                 <w:rStyle w:val="Hyperlink"/>
@@ -1308,7 +1440,7 @@
                 <w:noProof/>
                 <w:webHidden/>
               </w:rPr>
-              <w:instrText xml:space="preserve"> PAGEREF _Toc471815132 \h </w:instrText>
+              <w:instrText xml:space="preserve"> PAGEREF _Toc471874439 \h </w:instrText>
             </w:r>
             <w:r>
               <w:rPr>
@@ -1328,7 +1460,7 @@
                 <w:noProof/>
                 <w:webHidden/>
               </w:rPr>
-              <w:t>12</w:t>
+              <w:t>13</w:t>
             </w:r>
             <w:r>
               <w:rPr>
@@ -1346,10 +1478,11 @@
               <w:tab w:val="right" w:leader="dot" w:pos="9350"/>
             </w:tabs>
             <w:rPr>
+              <w:rFonts w:eastAsiaTheme="minorEastAsia"/>
               <w:noProof/>
             </w:rPr>
           </w:pPr>
-          <w:hyperlink w:anchor="_Toc471815133" w:history="1">
+          <w:hyperlink w:anchor="_Toc471874440" w:history="1">
             <w:r>
               <w:rPr>
                 <w:rStyle w:val="Hyperlink"/>
@@ -1376,7 +1509,7 @@
                 <w:noProof/>
                 <w:webHidden/>
               </w:rPr>
-              <w:instrText xml:space="preserve"> PAGEREF _Toc471815133 \h </w:instrText>
+              <w:instrText xml:space="preserve"> PAGEREF _Toc471874440 \h </w:instrText>
             </w:r>
             <w:r>
               <w:rPr>
@@ -1396,7 +1529,7 @@
                 <w:noProof/>
                 <w:webHidden/>
               </w:rPr>
-              <w:t>13</w:t>
+              <w:t>14</w:t>
             </w:r>
             <w:r>
               <w:rPr>
@@ -1414,10 +1547,11 @@
               <w:tab w:val="right" w:leader="dot" w:pos="9350"/>
             </w:tabs>
             <w:rPr>
+              <w:rFonts w:eastAsiaTheme="minorEastAsia"/>
               <w:noProof/>
             </w:rPr>
           </w:pPr>
-          <w:hyperlink w:anchor="_Toc471815134" w:history="1">
+          <w:hyperlink w:anchor="_Toc471874441" w:history="1">
             <w:r>
               <w:rPr>
                 <w:rStyle w:val="Hyperlink"/>
@@ -1444,7 +1578,7 @@
                 <w:noProof/>
                 <w:webHidden/>
               </w:rPr>
-              <w:instrText xml:space="preserve"> PAGEREF _Toc471815134 \h </w:instrText>
+              <w:instrText xml:space="preserve"> PAGEREF _Toc471874441 \h </w:instrText>
             </w:r>
             <w:r>
               <w:rPr>
@@ -1464,7 +1598,7 @@
                 <w:noProof/>
                 <w:webHidden/>
               </w:rPr>
-              <w:t>14</w:t>
+              <w:t>15</w:t>
             </w:r>
             <w:r>
               <w:rPr>
@@ -1504,190 +1638,129 @@
       <w:pPr>
         <w:pStyle w:val="Heading1"/>
       </w:pPr>
-      <w:bookmarkStart w:id="1" w:name="_Toc471815115"/>
+      <w:bookmarkStart w:id="0" w:name="_Toc471874421"/>
       <w:r>
         <w:lastRenderedPageBreak/>
-        <w:t>Purpose</w:t>
-      </w:r>
-      <w:bookmarkEnd w:id="1"/>
-      <w:r>
+        <w:t>License</w:t>
+      </w:r>
+      <w:bookmarkEnd w:id="0"/>
+    </w:p>
+    <w:p>
+      <w:pPr>
+        <w:pStyle w:val="NormalWeb"/>
+        <w:shd w:val="clear" w:color="auto" w:fill="FCFCFC"/>
+        <w:spacing w:before="0" w:beforeAutospacing="0" w:after="375" w:afterAutospacing="0"/>
+        <w:rPr>
+          <w:rFonts w:ascii="Arial" w:hAnsi="Arial" w:cs="Arial"/>
+          <w:color w:val="444444"/>
+          <w:sz w:val="21"/>
+          <w:szCs w:val="21"/>
+        </w:rPr>
+      </w:pPr>
+      <w:r>
+        <w:rPr>
+          <w:rFonts w:ascii="Arial" w:hAnsi="Arial" w:cs="Arial"/>
+          <w:color w:val="444444"/>
+          <w:sz w:val="21"/>
+          <w:szCs w:val="21"/>
+        </w:rPr>
+        <w:t xml:space="preserve">Copyright </w:t>
+      </w:r>
+      <w:r>
+        <w:rPr>
+          <w:rFonts w:ascii="Arial" w:hAnsi="Arial" w:cs="Arial"/>
+          <w:color w:val="444444"/>
+          <w:sz w:val="21"/>
+          <w:szCs w:val="21"/>
+        </w:rPr>
+        <w:t>2017</w:t>
+      </w:r>
+      <w:r>
+        <w:rPr>
+          <w:rFonts w:ascii="Arial" w:hAnsi="Arial" w:cs="Arial"/>
+          <w:color w:val="444444"/>
+          <w:sz w:val="21"/>
+          <w:szCs w:val="21"/>
+        </w:rPr>
         <w:t xml:space="preserve"> </w:t>
       </w:r>
-    </w:p>
-    <w:p>
-      <w:r>
-        <w:t xml:space="preserve">The purpose of this document is to </w:t>
-      </w:r>
-      <w:r>
-        <w:t xml:space="preserve">explain </w:t>
-      </w:r>
-      <w:r>
-        <w:t>how to import polygon shape files</w:t>
-      </w:r>
-      <w:r>
-        <w:t xml:space="preserve"> into SAS Visual Analytics v7.3</w:t>
-      </w:r>
-      <w:r>
-        <w:t>.</w:t>
-      </w:r>
-      <w:r>
-        <w:t xml:space="preserve"> </w:t>
-      </w:r>
-    </w:p>
-    <w:p>
-      <w:r>
-        <w:t>An Enterprise Guide project has been create</w:t>
-      </w:r>
-      <w:r>
-        <w:t xml:space="preserve">d to facilitate the process and it is available for download at </w:t>
-      </w:r>
-      <w:r>
-        <w:t>https://github.com/mrclll/theSASGitRepository</w:t>
-      </w:r>
-      <w:r>
-        <w:t>.</w:t>
-      </w:r>
-    </w:p>
-    <w:p>
-      <w:r>
-        <w:t xml:space="preserve">At the end of this document we will have imported </w:t>
-      </w:r>
-      <w:r>
-        <w:t xml:space="preserve">two </w:t>
-      </w:r>
-      <w:r>
-        <w:t>Australian</w:t>
-      </w:r>
-      <w:r>
-        <w:t>s</w:t>
-      </w:r>
-      <w:r>
-        <w:t xml:space="preserve"> Administrative regions </w:t>
-      </w:r>
-      <w:r>
-        <w:t>into Visual Analytics.</w:t>
-      </w:r>
-    </w:p>
-    <w:p>
-      <w:r>
-        <w:t xml:space="preserve">Go to </w:t>
-      </w:r>
-      <w:hyperlink r:id="rId7" w:history="1">
-        <w:r>
-          <w:rPr>
-            <w:rStyle w:val="Hyperlink"/>
-          </w:rPr>
-          <w:t>http://biogeo.ucdavis.edu/data/diva/adm/AUS_adm.zip</w:t>
-        </w:r>
-      </w:hyperlink>
-      <w:r>
-        <w:t xml:space="preserve"> </w:t>
-      </w:r>
-      <w:r>
-        <w:t xml:space="preserve"> to d</w:t>
-      </w:r>
-      <w:r>
-        <w:t>ownload the</w:t>
-      </w:r>
-      <w:r>
-        <w:t xml:space="preserve"> shape files.</w:t>
-      </w:r>
-      <w:r>
-        <w:t xml:space="preserve"> </w:t>
-      </w:r>
-    </w:p>
-    <w:p>
-      <w:r>
-        <w:t xml:space="preserve">Notice that you must have read the </w:t>
-      </w:r>
-      <w:r>
-        <w:t>below document</w:t>
-      </w:r>
-      <w:r>
-        <w:t xml:space="preserve"> and executed its configuration steps before you start the steps shown in this tutorial</w:t>
-      </w:r>
-      <w:r>
-        <w:t>.</w:t>
-      </w:r>
-    </w:p>
-    <w:p>
-      <w:r>
-        <w:t>D</w:t>
-      </w:r>
-      <w:r>
-        <w:t xml:space="preserve">ocument : </w:t>
-      </w:r>
       <w:r>
         <w:rPr>
-          <w:b/>
+          <w:rFonts w:ascii="Arial" w:hAnsi="Arial" w:cs="Arial"/>
+          <w:color w:val="444444"/>
+          <w:sz w:val="21"/>
+          <w:szCs w:val="21"/>
         </w:rPr>
-        <w:t>SAS Visual Analytics 6.4 Adding Belgium Regions</w:t>
-      </w:r>
-      <w:r>
-        <w:t xml:space="preserve"> </w:t>
-      </w:r>
-      <w:r>
-        <w:t xml:space="preserve">by </w:t>
-      </w:r>
-      <w:r>
-        <w:t>David Demeyer</w:t>
-      </w:r>
-      <w:r>
-        <w:t xml:space="preserve">. </w:t>
-      </w:r>
-      <w:r>
-        <w:t xml:space="preserve"> Download it from </w:t>
-      </w:r>
-      <w:hyperlink r:id="rId8" w:history="1">
-        <w:r>
-          <w:rPr>
-            <w:rStyle w:val="Hyperlink"/>
-          </w:rPr>
-          <w:t>https://communities.sas.com/t5/SAS-Visual-Analytics/Import-shapefile-in-SAS-Visual-Analytics-v7-1/td-p/224983?attachment-id=8606</w:t>
-        </w:r>
-      </w:hyperlink>
-    </w:p>
-    <w:p>
-      <w:r>
-        <w:t xml:space="preserve">Required steps: </w:t>
+        <w:t>Marcel Toledo</w:t>
       </w:r>
     </w:p>
     <w:p>
       <w:pPr>
-        <w:pStyle w:val="ListParagraph"/>
-        <w:numPr>
-          <w:ilvl w:val="0"/>
-          <w:numId w:val="1"/>
-        </w:numPr>
+        <w:pStyle w:val="NormalWeb"/>
+        <w:shd w:val="clear" w:color="auto" w:fill="FCFCFC"/>
+        <w:spacing w:before="0" w:beforeAutospacing="0" w:after="375" w:afterAutospacing="0"/>
+        <w:rPr>
+          <w:rFonts w:ascii="Arial" w:hAnsi="Arial" w:cs="Arial"/>
+          <w:color w:val="444444"/>
+          <w:sz w:val="21"/>
+          <w:szCs w:val="21"/>
+        </w:rPr>
       </w:pPr>
       <w:r>
-        <w:t>3.1 Define Custom Maps Library</w:t>
+        <w:rPr>
+          <w:rFonts w:ascii="Arial" w:hAnsi="Arial" w:cs="Arial"/>
+          <w:color w:val="444444"/>
+          <w:sz w:val="21"/>
+          <w:szCs w:val="21"/>
+        </w:rPr>
+        <w:t>Permission is hereby granted, free of charge, to any person obtaining a copy of this software and associated documentation files (the "Software"), to deal in the Software without restriction, including without limitation the rights to use, copy, modify, merge, publish, distribute, sublicense, and/or sell copies of the Software, and to permit persons to whom the Software is furnished to do so, subject to the following conditions:</w:t>
       </w:r>
     </w:p>
     <w:p>
       <w:pPr>
-        <w:pStyle w:val="ListParagraph"/>
-        <w:numPr>
-          <w:ilvl w:val="0"/>
-          <w:numId w:val="1"/>
-        </w:numPr>
+        <w:pStyle w:val="NormalWeb"/>
+        <w:shd w:val="clear" w:color="auto" w:fill="FCFCFC"/>
+        <w:spacing w:before="0" w:beforeAutospacing="0" w:after="375" w:afterAutospacing="0"/>
+        <w:rPr>
+          <w:rFonts w:ascii="Arial" w:hAnsi="Arial" w:cs="Arial"/>
+          <w:color w:val="444444"/>
+          <w:sz w:val="21"/>
+          <w:szCs w:val="21"/>
+        </w:rPr>
       </w:pPr>
       <w:r>
-        <w:t>3.2 Define Geographical Data Library</w:t>
+        <w:rPr>
+          <w:rFonts w:ascii="Arial" w:hAnsi="Arial" w:cs="Arial"/>
+          <w:color w:val="444444"/>
+          <w:sz w:val="21"/>
+          <w:szCs w:val="21"/>
+        </w:rPr>
+        <w:t>The above copyright notice and this permission notice shall be included in all copies or substantial portions of the Software.</w:t>
       </w:r>
     </w:p>
     <w:p>
       <w:pPr>
-        <w:pStyle w:val="ListParagraph"/>
-        <w:numPr>
-          <w:ilvl w:val="0"/>
-          <w:numId w:val="1"/>
-        </w:numPr>
+        <w:pStyle w:val="NormalWeb"/>
+        <w:shd w:val="clear" w:color="auto" w:fill="FCFCFC"/>
+        <w:spacing w:before="0" w:beforeAutospacing="0" w:after="375" w:afterAutospacing="0"/>
+        <w:rPr>
+          <w:rFonts w:ascii="Arial" w:hAnsi="Arial" w:cs="Arial"/>
+          <w:color w:val="444444"/>
+          <w:sz w:val="21"/>
+          <w:szCs w:val="21"/>
+        </w:rPr>
       </w:pPr>
       <w:r>
-        <w:t>3.3 Back-up of Lookup Tables</w:t>
-      </w:r>
-    </w:p>
+        <w:rPr>
+          <w:rFonts w:ascii="Arial" w:hAnsi="Arial" w:cs="Arial"/>
+          <w:color w:val="444444"/>
+          <w:sz w:val="21"/>
+          <w:szCs w:val="21"/>
+        </w:rPr>
+        <w:t>THE SOFTWARE IS PROVIDED "AS IS", WITHOUT WARRANTY OF ANY KIND, EXPRESS OR IMPLIED, INCLUDING BUT NOT LIMITED TO THE WARRANTIES OF MERCHANTABILITY, FITNESS FOR A PARTICULAR PURPOSE AND NONINFRINGEMENT. IN NO EVENT SHALL THE AUTHORS OR COPYRIGHT HOLDERS BE LIABLE FOR ANY CLAIM, DAMAGES OR OTHER LIABILITY, WHETHER IN AN ACTION OF CONTRACT, TORT OR OTHERWISE, ARISING FROM, OUT OF OR IN CONNECTION WITH THE SOFTWARE OR THE USE OR OTHER DEALINGS IN THE SOFTWARE.</w:t>
+      </w:r>
+    </w:p>
+    <w:p/>
     <w:p>
       <w:pPr>
         <w:rPr>
@@ -1705,7 +1778,219 @@
       <w:pPr>
         <w:pStyle w:val="Heading1"/>
       </w:pPr>
-      <w:bookmarkStart w:id="2" w:name="_Toc471815116"/>
+      <w:bookmarkStart w:id="1" w:name="_Toc471874422"/>
+      <w:r>
+        <w:lastRenderedPageBreak/>
+        <w:t>Purpose</w:t>
+      </w:r>
+      <w:bookmarkEnd w:id="1"/>
+      <w:r>
+        <w:t xml:space="preserve"> </w:t>
+      </w:r>
+    </w:p>
+    <w:p>
+      <w:r>
+        <w:t xml:space="preserve">The purpose of this document is to </w:t>
+      </w:r>
+      <w:r>
+        <w:t xml:space="preserve">explain </w:t>
+      </w:r>
+      <w:r>
+        <w:t>how to import polygon shape files</w:t>
+      </w:r>
+      <w:r>
+        <w:t xml:space="preserve"> into SAS Visual Analytics v7.3</w:t>
+      </w:r>
+      <w:r>
+        <w:t>.</w:t>
+      </w:r>
+      <w:r>
+        <w:t xml:space="preserve"> </w:t>
+      </w:r>
+    </w:p>
+    <w:p>
+      <w:r>
+        <w:t>An Enterprise Guide project has been create</w:t>
+      </w:r>
+      <w:r>
+        <w:t xml:space="preserve">d to facilitate the process and it is available for download at </w:t>
+      </w:r>
+      <w:hyperlink r:id="rId8" w:history="1">
+        <w:r>
+          <w:rPr>
+            <w:rStyle w:val="Hyperlink"/>
+          </w:rPr>
+          <w:t>https://github.com/mrclll/theSASGitRepository</w:t>
+        </w:r>
+      </w:hyperlink>
+      <w:r>
+        <w:t>.</w:t>
+      </w:r>
+    </w:p>
+    <w:p>
+      <w:r>
+        <w:t xml:space="preserve">At the end of this document we will have imported </w:t>
+      </w:r>
+      <w:r>
+        <w:t xml:space="preserve">two </w:t>
+      </w:r>
+      <w:r>
+        <w:t>Australian</w:t>
+      </w:r>
+      <w:r>
+        <w:t>s</w:t>
+      </w:r>
+      <w:r>
+        <w:t xml:space="preserve"> Administrative regions </w:t>
+      </w:r>
+      <w:r>
+        <w:t>into Visual Analytics.</w:t>
+      </w:r>
+    </w:p>
+    <w:p>
+      <w:r>
+        <w:t xml:space="preserve">Go to </w:t>
+      </w:r>
+      <w:hyperlink r:id="rId9" w:history="1">
+        <w:r>
+          <w:rPr>
+            <w:rStyle w:val="Hyperlink"/>
+          </w:rPr>
+          <w:t>http://biogeo.ucdavis.edu/data/diva/adm/AUS_adm.zip</w:t>
+        </w:r>
+      </w:hyperlink>
+      <w:r>
+        <w:t xml:space="preserve">  to d</w:t>
+      </w:r>
+      <w:r>
+        <w:t>ownload the</w:t>
+      </w:r>
+      <w:r>
+        <w:t xml:space="preserve"> shape files.</w:t>
+      </w:r>
+      <w:r>
+        <w:t xml:space="preserve"> </w:t>
+      </w:r>
+    </w:p>
+    <w:p>
+      <w:r>
+        <w:t xml:space="preserve">Notice that you must have read the </w:t>
+      </w:r>
+      <w:r>
+        <w:t>below document</w:t>
+      </w:r>
+      <w:r>
+        <w:t xml:space="preserve"> and executed its configuration steps before you start the steps shown in this tutorial</w:t>
+      </w:r>
+      <w:r>
+        <w:t>.</w:t>
+      </w:r>
+    </w:p>
+    <w:p>
+      <w:pPr>
+        <w:ind w:left="720"/>
+      </w:pPr>
+      <w:r>
+        <w:t>D</w:t>
+      </w:r>
+      <w:r>
+        <w:t xml:space="preserve">ocument : </w:t>
+      </w:r>
+      <w:r>
+        <w:rPr>
+          <w:b/>
+        </w:rPr>
+        <w:t>SAS Visual Analytics 6.4 Adding Belgium Regions</w:t>
+      </w:r>
+      <w:r>
+        <w:t xml:space="preserve"> </w:t>
+      </w:r>
+      <w:r>
+        <w:t xml:space="preserve">by </w:t>
+      </w:r>
+      <w:r>
+        <w:t>David Demeyer</w:t>
+      </w:r>
+      <w:r>
+        <w:t xml:space="preserve">. </w:t>
+      </w:r>
+      <w:r>
+        <w:t xml:space="preserve"> Download it from </w:t>
+      </w:r>
+      <w:hyperlink r:id="rId10" w:history="1">
+        <w:r>
+          <w:rPr>
+            <w:rStyle w:val="Hyperlink"/>
+          </w:rPr>
+          <w:t>https://communities.sas.com/t5/SAS-Visual-Analytics/Import-shapefile-in-SAS-Visual-Analytics-v7-1/td-p/224983?attachment-id=8606</w:t>
+        </w:r>
+      </w:hyperlink>
+    </w:p>
+    <w:p>
+      <w:pPr>
+        <w:ind w:left="720"/>
+      </w:pPr>
+      <w:r>
+        <w:t xml:space="preserve">Required steps: </w:t>
+      </w:r>
+    </w:p>
+    <w:p>
+      <w:pPr>
+        <w:pStyle w:val="ListParagraph"/>
+        <w:numPr>
+          <w:ilvl w:val="0"/>
+          <w:numId w:val="1"/>
+        </w:numPr>
+        <w:ind w:left="2160"/>
+      </w:pPr>
+      <w:r>
+        <w:t>3.1 Define Custom Maps Library</w:t>
+      </w:r>
+    </w:p>
+    <w:p>
+      <w:pPr>
+        <w:pStyle w:val="ListParagraph"/>
+        <w:numPr>
+          <w:ilvl w:val="0"/>
+          <w:numId w:val="1"/>
+        </w:numPr>
+        <w:ind w:left="2160"/>
+      </w:pPr>
+      <w:r>
+        <w:t>3.2 Define Geographical Data Library</w:t>
+      </w:r>
+    </w:p>
+    <w:p>
+      <w:pPr>
+        <w:pStyle w:val="ListParagraph"/>
+        <w:numPr>
+          <w:ilvl w:val="0"/>
+          <w:numId w:val="1"/>
+        </w:numPr>
+        <w:ind w:left="2160"/>
+      </w:pPr>
+      <w:r>
+        <w:t>3.3 Back-up of Lookup Tables</w:t>
+      </w:r>
+    </w:p>
+    <w:p>
+      <w:pPr>
+        <w:rPr>
+          <w:rFonts w:asciiTheme="majorHAnsi" w:eastAsiaTheme="majorEastAsia" w:hAnsiTheme="majorHAnsi" w:cstheme="majorBidi"/>
+          <w:color w:val="2E74B5" w:themeColor="accent1" w:themeShade="BF"/>
+          <w:sz w:val="32"/>
+          <w:szCs w:val="32"/>
+        </w:rPr>
+      </w:pPr>
+      <w:r>
+        <w:br w:type="page"/>
+      </w:r>
+    </w:p>
+    <w:p>
+      <w:pPr>
+        <w:pStyle w:val="Heading1"/>
+      </w:pPr>
+      <w:bookmarkStart w:id="2" w:name="_Toc471874423"/>
       <w:r>
         <w:lastRenderedPageBreak/>
         <w:t>Project Flow overview</w:t>
@@ -1750,7 +2035,7 @@
                           </pic:cNvPicPr>
                         </pic:nvPicPr>
                         <pic:blipFill>
-                          <a:blip r:embed="rId9">
+                          <a:blip r:embed="rId11">
                             <a:extLst>
                               <a:ext uri="{28A0092B-C50C-407E-A947-70E740481C1C}">
                                 <a14:useLocalDpi xmlns:a14="http://schemas.microsoft.com/office/drawing/2010/main" val="0"/>
@@ -1785,7 +2070,19 @@
     <w:p/>
     <w:p>
       <w:r>
-        <w:t>Above is a rough view of the E.G. Project. When running the Enterprise Guide project, we are going to enter a sort of value through prompts to tell SAS how to handle our shape file. The parameters are discussed later in this document.</w:t>
+        <w:t xml:space="preserve">Above is a rough view of the E.G. Project. When running the project, </w:t>
+      </w:r>
+      <w:r>
+        <w:t>you will be asked to</w:t>
+      </w:r>
+      <w:r>
+        <w:t xml:space="preserve"> enter a sort of value through prompts</w:t>
+      </w:r>
+      <w:r>
+        <w:t xml:space="preserve">. These are used </w:t>
+      </w:r>
+      <w:r>
+        <w:t>to handle our shape file. The parameters are discussed later in this document.</w:t>
       </w:r>
     </w:p>
     <w:p>
@@ -1797,7 +2094,7 @@
       <w:pPr>
         <w:pStyle w:val="Heading1"/>
       </w:pPr>
-      <w:bookmarkStart w:id="3" w:name="_Toc471815117"/>
+      <w:bookmarkStart w:id="3" w:name="_Toc471874424"/>
       <w:r>
         <w:lastRenderedPageBreak/>
         <w:t>Project prompts</w:t>
@@ -1808,7 +2105,7 @@
       <w:pPr>
         <w:pStyle w:val="Heading2"/>
       </w:pPr>
-      <w:bookmarkStart w:id="4" w:name="_Toc471815118"/>
+      <w:bookmarkStart w:id="4" w:name="_Toc471874425"/>
       <w:r>
         <w:t>Clean Up</w:t>
       </w:r>
@@ -1822,7 +2119,13 @@
         <w:t>It i</w:t>
       </w:r>
       <w:r>
-        <w:t xml:space="preserve">s to do with the internal </w:t>
+        <w:t xml:space="preserve">s to do with the </w:t>
+      </w:r>
+      <w:r>
+        <w:t xml:space="preserve">project’s </w:t>
+      </w:r>
+      <w:r>
+        <w:t xml:space="preserve">internal </w:t>
       </w:r>
       <w:r>
         <w:t>log</w:t>
@@ -1831,7 +2134,13 @@
         <w:t xml:space="preserve"> table</w:t>
       </w:r>
       <w:r>
-        <w:t xml:space="preserve"> and previous imports that you may have done for the same shape file</w:t>
+        <w:t xml:space="preserve"> </w:t>
+      </w:r>
+      <w:r>
+        <w:t>that keeps track of</w:t>
+      </w:r>
+      <w:r>
+        <w:t xml:space="preserve"> previous imports that you may have done</w:t>
       </w:r>
       <w:r>
         <w:t>.</w:t>
@@ -1846,10 +2155,22 @@
         <w:t>y choos</w:t>
       </w:r>
       <w:r>
-        <w:t xml:space="preserve">ing the YES option it will read the </w:t>
-      </w:r>
-      <w:r>
-        <w:t>MAPSCSTM._IMPORT_LOG log table and look for a row that contains the same FULL PATH as the file that you are currently importing. If the row is found, it will delete all of the contents related to the specific shape file as follows:</w:t>
+        <w:t>ing the YES option</w:t>
+      </w:r>
+      <w:r>
+        <w:t>,</w:t>
+      </w:r>
+      <w:r>
+        <w:t xml:space="preserve"> it will read the </w:t>
+      </w:r>
+      <w:r>
+        <w:t>MAPSCSTM._IMPORT_LOG log table and look for a row that contains the same FULL PATH as the file that you are currently importing. If the row is found, it will delete all of the contents related to th</w:t>
+      </w:r>
+      <w:r>
+        <w:t>at</w:t>
+      </w:r>
+      <w:r>
+        <w:t xml:space="preserve"> specific shape file as follows:</w:t>
       </w:r>
     </w:p>
     <w:p>
@@ -1899,7 +2220,7 @@
       <w:pPr>
         <w:pStyle w:val="Heading2"/>
       </w:pPr>
-      <w:bookmarkStart w:id="5" w:name="_Toc471815119"/>
+      <w:bookmarkStart w:id="5" w:name="_Toc471874426"/>
       <w:r>
         <w:t>Render maps by density &lt;YES|NO&gt;</w:t>
       </w:r>
@@ -1907,14 +2228,20 @@
     </w:p>
     <w:p>
       <w:r>
-        <w:t xml:space="preserve">Used only to view how the shape file is rendered by SAS products, it will plot a map - using PROC GMAP – for each density level within E.G. </w:t>
+        <w:t>Used only to view how the shape file is rendered by SAS products, it will plot a map - using PR</w:t>
+      </w:r>
+      <w:r>
+        <w:t>OC GMAP – for each density level</w:t>
+      </w:r>
+      <w:r>
+        <w:t xml:space="preserve">. </w:t>
       </w:r>
     </w:p>
     <w:p>
       <w:pPr>
         <w:pStyle w:val="Heading2"/>
       </w:pPr>
-      <w:bookmarkStart w:id="6" w:name="_Toc471815120"/>
+      <w:bookmarkStart w:id="6" w:name="_Toc471874427"/>
       <w:r>
         <w:t>Map Name</w:t>
       </w:r>
@@ -2000,9 +2327,9 @@
                   <o:lock v:ext="edit" aspectratio="t"/>
                 </v:shapetype>
                 <v:shape id="_x0000_i1025" type="#_x0000_t75" style="width:303pt;height:165pt" o:ole="">
-                  <v:imagedata r:id="rId10" o:title=""/>
+                  <v:imagedata r:id="rId12" o:title=""/>
                 </v:shape>
-                <o:OLEObject Type="Embed" ProgID="PBrush" ShapeID="_x0000_i1025" DrawAspect="Content" ObjectID="_1545557033" r:id="rId11"/>
+                <o:OLEObject Type="Embed" ProgID="PBrush" ShapeID="_x0000_i1025" DrawAspect="Content" ObjectID="_1545621044" r:id="rId13"/>
               </w:object>
             </w:r>
           </w:p>
@@ -2046,7 +2373,7 @@
                           <pic:cNvPicPr/>
                         </pic:nvPicPr>
                         <pic:blipFill>
-                          <a:blip r:embed="rId12"/>
+                          <a:blip r:embed="rId14"/>
                           <a:stretch>
                             <a:fillRect/>
                           </a:stretch>
@@ -2075,7 +2402,7 @@
       <w:pPr>
         <w:pStyle w:val="Heading2"/>
       </w:pPr>
-      <w:bookmarkStart w:id="7" w:name="_Toc471815121"/>
+      <w:bookmarkStart w:id="7" w:name="_Toc471874428"/>
       <w:r>
         <w:t>Shape File Path</w:t>
       </w:r>
@@ -2090,7 +2417,7 @@
       <w:pPr>
         <w:pStyle w:val="Heading2"/>
       </w:pPr>
-      <w:bookmarkStart w:id="8" w:name="_Toc471815122"/>
+      <w:bookmarkStart w:id="8" w:name="_Toc471874429"/>
       <w:r>
         <w:t>Unit Area Id &lt;DBF Column&gt;</w:t>
       </w:r>
@@ -2120,7 +2447,7 @@
       <w:pPr>
         <w:pStyle w:val="Heading2"/>
       </w:pPr>
-      <w:bookmarkStart w:id="9" w:name="_Toc471815123"/>
+      <w:bookmarkStart w:id="9" w:name="_Toc471874430"/>
       <w:r>
         <w:t>Unit Area Description &lt;DBF Column&gt;</w:t>
       </w:r>
@@ -2135,7 +2462,7 @@
       <w:pPr>
         <w:pStyle w:val="Heading2"/>
       </w:pPr>
-      <w:bookmarkStart w:id="10" w:name="_Toc471815124"/>
+      <w:bookmarkStart w:id="10" w:name="_Toc471874431"/>
       <w:r>
         <w:t>Administration Type</w:t>
       </w:r>
@@ -2156,7 +2483,7 @@
       <w:pPr>
         <w:pStyle w:val="Heading2"/>
       </w:pPr>
-      <w:bookmarkStart w:id="11" w:name="_Toc471815125"/>
+      <w:bookmarkStart w:id="11" w:name="_Toc471874432"/>
       <w:r>
         <w:t>Precision</w:t>
       </w:r>
@@ -2195,7 +2522,7 @@
       <w:pPr>
         <w:pStyle w:val="Heading2"/>
       </w:pPr>
-      <w:bookmarkStart w:id="12" w:name="_Toc471815126"/>
+      <w:bookmarkStart w:id="12" w:name="_Toc471874433"/>
       <w:r>
         <w:t>Run Proc GReduce?</w:t>
       </w:r>
@@ -2203,14 +2530,31 @@
     </w:p>
     <w:p>
       <w:r>
-        <w:t xml:space="preserve">Sometimes, you can come across a shape file that the Proc GReduce will not finish up and it will be running for ages. I think it may be related to shape’s file quality or computing power. By selecting the NO option it will skip the Proc GReduce step. Work around - You can rise the Precision value (e.g. from 0.01 to 0.1) to reduce the number of points in the final dataset. </w:t>
+        <w:t xml:space="preserve">Sometimes, you can come across a shape file that the Proc GReduce will not finish up and it will be running for ages. By selecting the NO option it will skip the Proc GReduce step. </w:t>
+      </w:r>
+    </w:p>
+    <w:p>
+      <w:r>
+        <w:t xml:space="preserve">Work around </w:t>
+      </w:r>
+      <w:r>
+        <w:t>:</w:t>
+      </w:r>
+      <w:r>
+        <w:t xml:space="preserve"> You can </w:t>
+      </w:r>
+      <w:r>
+        <w:t>increase</w:t>
+      </w:r>
+      <w:r>
+        <w:t xml:space="preserve"> the Precision value (e.g. from 0.01 to 0.1) to reduce the number of points in the final dataset. </w:t>
       </w:r>
     </w:p>
     <w:p>
       <w:pPr>
         <w:pStyle w:val="Heading2"/>
       </w:pPr>
-      <w:bookmarkStart w:id="13" w:name="_Toc471815127"/>
+      <w:bookmarkStart w:id="13" w:name="_Toc471874434"/>
       <w:r>
         <w:t>Density</w:t>
       </w:r>
@@ -2218,14 +2562,138 @@
     </w:p>
     <w:p>
       <w:r>
-        <w:t>From 1 to 5 it will define the map render quality. 1 is the lowest quality and 5 is the highest. A high quality will impact the rendering time. Combine the Precision value with Density to get an optimal quality / computing time.</w:t>
+        <w:t>From 1 to 5 it will define the map</w:t>
+      </w:r>
+      <w:r>
+        <w:t>’s</w:t>
+      </w:r>
+      <w:r>
+        <w:t xml:space="preserve"> render quality. 1 is the lowest quality and 5 is the highest. A high quality will impact the rendering time. Combine the Precision value with Density to get an optimal quality / computing time.</w:t>
       </w:r>
     </w:p>
     <w:p>
       <w:pPr>
         <w:pStyle w:val="Heading2"/>
       </w:pPr>
-      <w:bookmarkStart w:id="14" w:name="_Toc471815128"/>
+      <w:r>
+        <w:t>Spatial Reference System</w:t>
+      </w:r>
+    </w:p>
+    <w:p>
+      <w:r>
+        <w:t>Leave it blank if the curren</w:t>
+      </w:r>
+      <w:r>
+        <w:t xml:space="preserve">t reference system is EPSG:4326, </w:t>
+      </w:r>
+      <w:r>
+        <w:t>W</w:t>
+      </w:r>
+      <w:r>
+        <w:t>GS</w:t>
+      </w:r>
+      <w:r>
+        <w:t>84</w:t>
+      </w:r>
+      <w:r>
+        <w:t>, or any othe</w:t>
+      </w:r>
+      <w:r>
+        <w:t>r form that may refer to the WGS</w:t>
+      </w:r>
+      <w:r>
+        <w:t>84 reference system.</w:t>
+      </w:r>
+      <w:r>
+        <w:t xml:space="preserve"> Otherwise, </w:t>
+      </w:r>
+      <w:r>
+        <w:t>it means that we need to project from the current refere</w:t>
+      </w:r>
+      <w:r>
+        <w:t>nce system to the W</w:t>
+      </w:r>
+      <w:r>
+        <w:t>G</w:t>
+      </w:r>
+      <w:r>
+        <w:t>S</w:t>
+      </w:r>
+      <w:r>
+        <w:t>84 which is used by VA. E</w:t>
+      </w:r>
+      <w:r>
+        <w:t>nter a</w:t>
+      </w:r>
+      <w:r>
+        <w:t xml:space="preserve"> value as for example:</w:t>
+      </w:r>
+    </w:p>
+    <w:p>
+      <w:pPr>
+        <w:pStyle w:val="ListParagraph"/>
+        <w:numPr>
+          <w:ilvl w:val="0"/>
+          <w:numId w:val="2"/>
+        </w:numPr>
+        <w:rPr>
+          <w:rFonts w:ascii="arial,sans-serif" w:hAnsi="arial,sans-serif"/>
+          <w:color w:val="000000"/>
+        </w:rPr>
+      </w:pPr>
+      <w:r>
+        <w:rPr>
+          <w:rFonts w:ascii="arial,sans-serif" w:hAnsi="arial,sans-serif"/>
+          <w:color w:val="000000"/>
+        </w:rPr>
+        <w:lastRenderedPageBreak/>
+        <w:t>+proj=tmerc +lat_0=53.5 +lon_0=-8 +k=1.000035 +x_0=200000 +y_0=250000 +ellps=mod_airy +towgs84=482.5,-130.6,564.6,-1.042,-0.214,-0.631,8.15 +units=m +no_defs</w:t>
+      </w:r>
+    </w:p>
+    <w:p>
+      <w:pPr>
+        <w:pStyle w:val="ListParagraph"/>
+        <w:numPr>
+          <w:ilvl w:val="0"/>
+          <w:numId w:val="2"/>
+        </w:numPr>
+      </w:pPr>
+      <w:r>
+        <w:t>EPSG:2157</w:t>
+      </w:r>
+    </w:p>
+    <w:p>
+      <w:r>
+        <w:t xml:space="preserve">For additional information visit </w:t>
+      </w:r>
+      <w:hyperlink r:id="rId15" w:history="1">
+        <w:r>
+          <w:rPr>
+            <w:rStyle w:val="Hyperlink"/>
+          </w:rPr>
+          <w:t>https://epsg.io/</w:t>
+        </w:r>
+      </w:hyperlink>
+      <w:r>
+        <w:t xml:space="preserve"> , </w:t>
+      </w:r>
+      <w:hyperlink r:id="rId16" w:history="1">
+        <w:r>
+          <w:rPr>
+            <w:rStyle w:val="Hyperlink"/>
+          </w:rPr>
+          <w:t>http://spatialreference.org/ref/epsg/wgs-84/</w:t>
+        </w:r>
+      </w:hyperlink>
+      <w:r>
+        <w:t xml:space="preserve"> .</w:t>
+      </w:r>
+    </w:p>
+    <w:p>
+      <w:pPr>
+        <w:pStyle w:val="Heading2"/>
+      </w:pPr>
+      <w:bookmarkStart w:id="14" w:name="_Toc471874435"/>
       <w:r>
         <w:t>Final table name</w:t>
       </w:r>
@@ -2245,7 +2713,7 @@
       <w:pPr>
         <w:pStyle w:val="Heading1"/>
       </w:pPr>
-      <w:bookmarkStart w:id="15" w:name="_Toc471815129"/>
+      <w:bookmarkStart w:id="15" w:name="_Toc471874436"/>
       <w:r>
         <w:lastRenderedPageBreak/>
         <w:t>QGIS</w:t>
@@ -2262,13 +2730,59 @@
       <w:r>
         <w:t xml:space="preserve"> visit </w:t>
       </w:r>
-      <w:r>
-        <w:t>http://www.qgis.or</w:t>
-      </w:r>
-      <w:r>
-        <w:t>g/en/site/forusers/download.html.</w:t>
-      </w:r>
-    </w:p>
+      <w:hyperlink r:id="rId17" w:history="1">
+        <w:r>
+          <w:rPr>
+            <w:rStyle w:val="Hyperlink"/>
+          </w:rPr>
+          <w:t>http://www.qgis.org/en/site/forusers/download.html</w:t>
+        </w:r>
+      </w:hyperlink>
+      <w:r>
+        <w:t>.</w:t>
+      </w:r>
+    </w:p>
+    <w:p>
+      <w:pPr>
+        <w:pStyle w:val="Heading2"/>
+      </w:pPr>
+      <w:r>
+        <w:t>Spatial Reference System information</w:t>
+      </w:r>
+    </w:p>
+    <w:p>
+      <w:r>
+        <w:t xml:space="preserve">In the QGIS Brownser, it is in the Metadata tab. </w:t>
+      </w:r>
+    </w:p>
+    <w:tbl>
+      <w:tblPr>
+        <w:tblStyle w:val="TableGrid"/>
+        <w:tblW w:w="0" w:type="auto"/>
+        <w:tblLook w:val="04A0" w:firstRow="1" w:lastRow="0" w:firstColumn="1" w:lastColumn="0" w:noHBand="0" w:noVBand="1"/>
+      </w:tblPr>
+      <w:tblGrid>
+        <w:gridCol w:w="9350"/>
+      </w:tblGrid>
+      <w:tr>
+        <w:tc>
+          <w:tcPr>
+            <w:tcW w:w="9350" w:type="dxa"/>
+          </w:tcPr>
+          <w:p>
+            <w:r>
+              <w:object w:dxaOrig="14430" w:dyaOrig="7740">
+                <v:shape id="_x0000_i1029" type="#_x0000_t75" style="width:459.75pt;height:246pt" o:ole="">
+                  <v:imagedata r:id="rId18" o:title=""/>
+                </v:shape>
+                <o:OLEObject Type="Embed" ProgID="PBrush" ShapeID="_x0000_i1029" DrawAspect="Content" ObjectID="_1545621045" r:id="rId19"/>
+              </w:object>
+            </w:r>
+          </w:p>
+        </w:tc>
+      </w:tr>
+    </w:tbl>
+    <w:p/>
     <w:p>
       <w:r>
         <w:br w:type="page"/>
@@ -2278,7 +2792,9 @@
       <w:pPr>
         <w:pStyle w:val="Heading1"/>
       </w:pPr>
-      <w:bookmarkStart w:id="16" w:name="_Toc471815130"/>
+      <w:bookmarkStart w:id="16" w:name="_Toc471874437"/>
+      <w:bookmarkStart w:id="17" w:name="_GoBack"/>
+      <w:bookmarkEnd w:id="17"/>
       <w:r>
         <w:lastRenderedPageBreak/>
         <w:t>Importing the</w:t>
@@ -2420,7 +2936,7 @@
                           <pic:cNvPicPr/>
                         </pic:nvPicPr>
                         <pic:blipFill>
-                          <a:blip r:embed="rId13"/>
+                          <a:blip r:embed="rId20"/>
                           <a:stretch>
                             <a:fillRect/>
                           </a:stretch>
@@ -2481,7 +2997,7 @@
                           <pic:cNvPicPr/>
                         </pic:nvPicPr>
                         <pic:blipFill>
-                          <a:blip r:embed="rId14"/>
+                          <a:blip r:embed="rId21"/>
                           <a:stretch>
                             <a:fillRect/>
                           </a:stretch>
@@ -2526,10 +3042,10 @@
                 <w:noProof/>
               </w:rPr>
               <w:drawing>
-                <wp:inline distT="0" distB="0" distL="0" distR="0" wp14:anchorId="66DB1F4D" wp14:editId="6A934E19">
-                  <wp:extent cx="5934075" cy="1809750"/>
-                  <wp:effectExtent l="0" t="0" r="9525" b="0"/>
-                  <wp:docPr id="9" name="Picture 9"/>
+                <wp:inline distT="0" distB="0" distL="0" distR="0" wp14:anchorId="2CBEEBD1" wp14:editId="031C4544">
+                  <wp:extent cx="5800725" cy="1965801"/>
+                  <wp:effectExtent l="0" t="0" r="0" b="0"/>
+                  <wp:docPr id="16" name="Picture 16"/>
                   <wp:cNvGraphicFramePr>
                     <a:graphicFrameLocks xmlns:a="http://schemas.openxmlformats.org/drawingml/2006/main" noChangeAspect="1"/>
                   </wp:cNvGraphicFramePr>
@@ -2541,7 +3057,7 @@
                           <pic:cNvPicPr/>
                         </pic:nvPicPr>
                         <pic:blipFill>
-                          <a:blip r:embed="rId15"/>
+                          <a:blip r:embed="rId22"/>
                           <a:stretch>
                             <a:fillRect/>
                           </a:stretch>
@@ -2549,7 +3065,7 @@
                         <pic:spPr>
                           <a:xfrm>
                             <a:off x="0" y="0"/>
-                            <a:ext cx="5934075" cy="1809750"/>
+                            <a:ext cx="5805229" cy="1967327"/>
                           </a:xfrm>
                           <a:prstGeom prst="rect">
                             <a:avLst/>
@@ -2576,7 +3092,7 @@
       <w:pPr>
         <w:pStyle w:val="Heading1"/>
       </w:pPr>
-      <w:bookmarkStart w:id="17" w:name="_Toc471815131"/>
+      <w:bookmarkStart w:id="18" w:name="_Toc471874438"/>
       <w:r>
         <w:lastRenderedPageBreak/>
         <w:t>Importing the AUS_adm2</w:t>
@@ -2587,7 +3103,7 @@
       <w:r>
         <w:t xml:space="preserve"> file – Skipping Proc GReduce</w:t>
       </w:r>
-      <w:bookmarkEnd w:id="17"/>
+      <w:bookmarkEnd w:id="18"/>
     </w:p>
     <w:p/>
     <w:p>
@@ -2741,7 +3257,7 @@
                           <pic:cNvPicPr/>
                         </pic:nvPicPr>
                         <pic:blipFill>
-                          <a:blip r:embed="rId16"/>
+                          <a:blip r:embed="rId23"/>
                           <a:stretch>
                             <a:fillRect/>
                           </a:stretch>
@@ -2784,9 +3300,9 @@
             <w:r>
               <w:object w:dxaOrig="9555" w:dyaOrig="7665">
                 <v:shape id="_x0000_i1026" type="#_x0000_t75" style="width:468pt;height:375pt" o:ole="">
-                  <v:imagedata r:id="rId17" o:title=""/>
+                  <v:imagedata r:id="rId24" o:title=""/>
                 </v:shape>
-                <o:OLEObject Type="Embed" ProgID="PBrush" ShapeID="_x0000_i1026" DrawAspect="Content" ObjectID="_1545557034" r:id="rId18"/>
+                <o:OLEObject Type="Embed" ProgID="PBrush" ShapeID="_x0000_i1026" DrawAspect="Content" ObjectID="_1545621046" r:id="rId25"/>
               </w:object>
             </w:r>
           </w:p>
@@ -2814,10 +3330,10 @@
                 <w:noProof/>
               </w:rPr>
               <w:drawing>
-                <wp:inline distT="0" distB="0" distL="0" distR="0" wp14:anchorId="130C9605" wp14:editId="22876590">
-                  <wp:extent cx="5943600" cy="1779270"/>
+                <wp:inline distT="0" distB="0" distL="0" distR="0" wp14:anchorId="4435E076" wp14:editId="6B20DAAC">
+                  <wp:extent cx="5943600" cy="2066290"/>
                   <wp:effectExtent l="0" t="0" r="0" b="0"/>
-                  <wp:docPr id="11" name="Picture 11"/>
+                  <wp:docPr id="18" name="Picture 18"/>
                   <wp:cNvGraphicFramePr>
                     <a:graphicFrameLocks xmlns:a="http://schemas.openxmlformats.org/drawingml/2006/main" noChangeAspect="1"/>
                   </wp:cNvGraphicFramePr>
@@ -2829,7 +3345,7 @@
                           <pic:cNvPicPr/>
                         </pic:nvPicPr>
                         <pic:blipFill>
-                          <a:blip r:embed="rId19"/>
+                          <a:blip r:embed="rId26"/>
                           <a:stretch>
                             <a:fillRect/>
                           </a:stretch>
@@ -2837,7 +3353,7 @@
                         <pic:spPr>
                           <a:xfrm>
                             <a:off x="0" y="0"/>
-                            <a:ext cx="5943600" cy="1779270"/>
+                            <a:ext cx="5943600" cy="2066290"/>
                           </a:xfrm>
                           <a:prstGeom prst="rect">
                             <a:avLst/>
@@ -2868,12 +3384,12 @@
       <w:pPr>
         <w:pStyle w:val="Heading1"/>
       </w:pPr>
-      <w:bookmarkStart w:id="18" w:name="_Toc471815132"/>
+      <w:bookmarkStart w:id="19" w:name="_Toc471874439"/>
       <w:r>
         <w:lastRenderedPageBreak/>
         <w:t>Restart the VA Server</w:t>
       </w:r>
-      <w:bookmarkEnd w:id="18"/>
+      <w:bookmarkEnd w:id="19"/>
       <w:r>
         <w:t xml:space="preserve"> </w:t>
       </w:r>
@@ -2892,7 +3408,7 @@
       <w:pPr>
         <w:pStyle w:val="Heading1"/>
       </w:pPr>
-      <w:bookmarkStart w:id="19" w:name="_Toc471815133"/>
+      <w:bookmarkStart w:id="20" w:name="_Toc471874440"/>
       <w:r>
         <w:lastRenderedPageBreak/>
         <w:t xml:space="preserve">Create test data </w:t>
@@ -2900,7 +3416,7 @@
       <w:r>
         <w:t>for VA.</w:t>
       </w:r>
-      <w:bookmarkEnd w:id="19"/>
+      <w:bookmarkEnd w:id="20"/>
     </w:p>
     <w:p>
       <w:r>
@@ -4906,27 +5422,7 @@
                 <w:szCs w:val="24"/>
                 <w:shd w:val="clear" w:color="auto" w:fill="FFFFFF"/>
               </w:rPr>
-              <w:t>"</w:t>
-            </w:r>
-            <w:r>
-              <w:rPr>
-                <w:rFonts w:ascii="Courier New" w:hAnsi="Courier New" w:cs="Courier New"/>
-                <w:color w:val="800080"/>
-                <w:sz w:val="24"/>
-                <w:szCs w:val="24"/>
-                <w:shd w:val="clear" w:color="auto" w:fill="FFFFFF"/>
-              </w:rPr>
-              <w:t>&lt;PATH&gt;</w:t>
-            </w:r>
-            <w:r>
-              <w:rPr>
-                <w:rFonts w:ascii="Courier New" w:hAnsi="Courier New" w:cs="Courier New"/>
-                <w:color w:val="800080"/>
-                <w:sz w:val="24"/>
-                <w:szCs w:val="24"/>
-                <w:shd w:val="clear" w:color="auto" w:fill="FFFFFF"/>
-              </w:rPr>
-              <w:t>\AU_ADM1VAU_ADM2.CSV"</w:t>
+              <w:t>"&lt;PATH&gt;\AU_ADM1VAU_ADM2.CSV"</w:t>
             </w:r>
             <w:r>
               <w:rPr>
@@ -5024,12 +5520,12 @@
       <w:pPr>
         <w:pStyle w:val="Heading1"/>
       </w:pPr>
-      <w:bookmarkStart w:id="20" w:name="_Toc471815134"/>
+      <w:bookmarkStart w:id="21" w:name="_Toc471874441"/>
       <w:r>
         <w:lastRenderedPageBreak/>
         <w:t>Create report within VA.</w:t>
       </w:r>
-      <w:bookmarkEnd w:id="20"/>
+      <w:bookmarkEnd w:id="21"/>
     </w:p>
     <w:p>
       <w:r>
@@ -5090,409 +5586,6 @@
                   <wp:extent cx="5257800" cy="5057775"/>
                   <wp:effectExtent l="0" t="0" r="0" b="9525"/>
                   <wp:docPr id="3" name="Picture 3"/>
-                  <wp:cNvGraphicFramePr>
-                    <a:graphicFrameLocks xmlns:a="http://schemas.openxmlformats.org/drawingml/2006/main" noChangeAspect="1"/>
-                  </wp:cNvGraphicFramePr>
-                  <a:graphic xmlns:a="http://schemas.openxmlformats.org/drawingml/2006/main">
-                    <a:graphicData uri="http://schemas.openxmlformats.org/drawingml/2006/picture">
-                      <pic:pic xmlns:pic="http://schemas.openxmlformats.org/drawingml/2006/picture">
-                        <pic:nvPicPr>
-                          <pic:cNvPr id="1" name=""/>
-                          <pic:cNvPicPr/>
-                        </pic:nvPicPr>
-                        <pic:blipFill>
-                          <a:blip r:embed="rId20"/>
-                          <a:stretch>
-                            <a:fillRect/>
-                          </a:stretch>
-                        </pic:blipFill>
-                        <pic:spPr>
-                          <a:xfrm>
-                            <a:off x="0" y="0"/>
-                            <a:ext cx="5257800" cy="5057775"/>
-                          </a:xfrm>
-                          <a:prstGeom prst="rect">
-                            <a:avLst/>
-                          </a:prstGeom>
-                        </pic:spPr>
-                      </pic:pic>
-                    </a:graphicData>
-                  </a:graphic>
-                </wp:inline>
-              </w:drawing>
-            </w:r>
-          </w:p>
-        </w:tc>
-      </w:tr>
-    </w:tbl>
-    <w:p>
-      <w:pPr>
-        <w:rPr>
-          <w:rFonts w:ascii="Courier New" w:hAnsi="Courier New" w:cs="Courier New"/>
-          <w:color w:val="800080"/>
-          <w:sz w:val="18"/>
-          <w:szCs w:val="24"/>
-          <w:shd w:val="clear" w:color="auto" w:fill="FFFFFF"/>
-        </w:rPr>
-      </w:pPr>
-    </w:p>
-    <w:p>
-      <w:r>
-        <w:t>You will get the following columns.</w:t>
-      </w:r>
-    </w:p>
-    <w:tbl>
-      <w:tblPr>
-        <w:tblStyle w:val="TableGrid"/>
-        <w:tblW w:w="0" w:type="auto"/>
-        <w:tblLook w:val="04A0" w:firstRow="1" w:lastRow="0" w:firstColumn="1" w:lastColumn="0" w:noHBand="0" w:noVBand="1"/>
-      </w:tblPr>
-      <w:tblGrid>
-        <w:gridCol w:w="9350"/>
-      </w:tblGrid>
-      <w:tr>
-        <w:tc>
-          <w:tcPr>
-            <w:tcW w:w="9350" w:type="dxa"/>
-          </w:tcPr>
-          <w:p>
-            <w:r>
-              <w:rPr>
-                <w:noProof/>
-              </w:rPr>
-              <w:lastRenderedPageBreak/>
-              <w:drawing>
-                <wp:inline distT="0" distB="0" distL="0" distR="0" wp14:anchorId="588BB766" wp14:editId="546F5A2D">
-                  <wp:extent cx="2162175" cy="3524250"/>
-                  <wp:effectExtent l="0" t="0" r="9525" b="0"/>
-                  <wp:docPr id="19" name="Picture 19"/>
-                  <wp:cNvGraphicFramePr>
-                    <a:graphicFrameLocks xmlns:a="http://schemas.openxmlformats.org/drawingml/2006/main" noChangeAspect="1"/>
-                  </wp:cNvGraphicFramePr>
-                  <a:graphic xmlns:a="http://schemas.openxmlformats.org/drawingml/2006/main">
-                    <a:graphicData uri="http://schemas.openxmlformats.org/drawingml/2006/picture">
-                      <pic:pic xmlns:pic="http://schemas.openxmlformats.org/drawingml/2006/picture">
-                        <pic:nvPicPr>
-                          <pic:cNvPr id="1" name=""/>
-                          <pic:cNvPicPr/>
-                        </pic:nvPicPr>
-                        <pic:blipFill>
-                          <a:blip r:embed="rId21"/>
-                          <a:stretch>
-                            <a:fillRect/>
-                          </a:stretch>
-                        </pic:blipFill>
-                        <pic:spPr>
-                          <a:xfrm>
-                            <a:off x="0" y="0"/>
-                            <a:ext cx="2162175" cy="3524250"/>
-                          </a:xfrm>
-                          <a:prstGeom prst="rect">
-                            <a:avLst/>
-                          </a:prstGeom>
-                        </pic:spPr>
-                      </pic:pic>
-                    </a:graphicData>
-                  </a:graphic>
-                </wp:inline>
-              </w:drawing>
-            </w:r>
-          </w:p>
-        </w:tc>
-      </w:tr>
-    </w:tbl>
-    <w:p/>
-    <w:p>
-      <w:r>
-        <w:rPr>
-          <w:b/>
-          <w:color w:val="FF0000"/>
-        </w:rPr>
-        <w:t>Notice</w:t>
-      </w:r>
-      <w:r>
-        <w:rPr>
-          <w:color w:val="FF0000"/>
-        </w:rPr>
-        <w:t xml:space="preserve"> </w:t>
-      </w:r>
-      <w:r>
-        <w:t>that Level 2 Label was is not a unique identifier as it unique count is 13</w:t>
-      </w:r>
-      <w:r>
-        <w:t>59</w:t>
-      </w:r>
-      <w:r>
-        <w:t xml:space="preserve"> it was supposed to have 13</w:t>
-      </w:r>
-      <w:r>
-        <w:t>80</w:t>
-      </w:r>
-      <w:r>
-        <w:t xml:space="preserve"> as Level 2 (ID).</w:t>
-      </w:r>
-    </w:p>
-    <w:p>
-      <w:r>
-        <w:t>Add a new region map</w:t>
-      </w:r>
-      <w:r>
-        <w:t xml:space="preserve"> to your report.</w:t>
-      </w:r>
-    </w:p>
-    <w:tbl>
-      <w:tblPr>
-        <w:tblStyle w:val="TableGrid"/>
-        <w:tblW w:w="0" w:type="auto"/>
-        <w:tblLook w:val="04A0" w:firstRow="1" w:lastRow="0" w:firstColumn="1" w:lastColumn="0" w:noHBand="0" w:noVBand="1"/>
-      </w:tblPr>
-      <w:tblGrid>
-        <w:gridCol w:w="9350"/>
-      </w:tblGrid>
-      <w:tr>
-        <w:tc>
-          <w:tcPr>
-            <w:tcW w:w="9350" w:type="dxa"/>
-          </w:tcPr>
-          <w:p>
-            <w:r>
-              <w:rPr>
-                <w:noProof/>
-              </w:rPr>
-              <w:drawing>
-                <wp:inline distT="0" distB="0" distL="0" distR="0" wp14:anchorId="0DC6B902" wp14:editId="25A9652F">
-                  <wp:extent cx="2066925" cy="1819275"/>
-                  <wp:effectExtent l="0" t="0" r="9525" b="9525"/>
-                  <wp:docPr id="15" name="Picture 15"/>
-                  <wp:cNvGraphicFramePr>
-                    <a:graphicFrameLocks xmlns:a="http://schemas.openxmlformats.org/drawingml/2006/main" noChangeAspect="1"/>
-                  </wp:cNvGraphicFramePr>
-                  <a:graphic xmlns:a="http://schemas.openxmlformats.org/drawingml/2006/main">
-                    <a:graphicData uri="http://schemas.openxmlformats.org/drawingml/2006/picture">
-                      <pic:pic xmlns:pic="http://schemas.openxmlformats.org/drawingml/2006/picture">
-                        <pic:nvPicPr>
-                          <pic:cNvPr id="1" name=""/>
-                          <pic:cNvPicPr/>
-                        </pic:nvPicPr>
-                        <pic:blipFill>
-                          <a:blip r:embed="rId22"/>
-                          <a:stretch>
-                            <a:fillRect/>
-                          </a:stretch>
-                        </pic:blipFill>
-                        <pic:spPr>
-                          <a:xfrm>
-                            <a:off x="0" y="0"/>
-                            <a:ext cx="2066925" cy="1819275"/>
-                          </a:xfrm>
-                          <a:prstGeom prst="rect">
-                            <a:avLst/>
-                          </a:prstGeom>
-                        </pic:spPr>
-                      </pic:pic>
-                    </a:graphicData>
-                  </a:graphic>
-                </wp:inline>
-              </w:drawing>
-            </w:r>
-          </w:p>
-        </w:tc>
-      </w:tr>
-    </w:tbl>
-    <w:p/>
-    <w:p>
-      <w:r>
-        <w:t>Define the LEVEL1_LABEL data item as Geography Subdivision (State, Province) names.</w:t>
-      </w:r>
-    </w:p>
-    <w:tbl>
-      <w:tblPr>
-        <w:tblStyle w:val="TableGrid"/>
-        <w:tblW w:w="0" w:type="auto"/>
-        <w:tblLook w:val="04A0" w:firstRow="1" w:lastRow="0" w:firstColumn="1" w:lastColumn="0" w:noHBand="0" w:noVBand="1"/>
-      </w:tblPr>
-      <w:tblGrid>
-        <w:gridCol w:w="9350"/>
-      </w:tblGrid>
-      <w:tr>
-        <w:tc>
-          <w:tcPr>
-            <w:tcW w:w="9350" w:type="dxa"/>
-          </w:tcPr>
-          <w:p>
-            <w:r>
-              <w:object w:dxaOrig="9975" w:dyaOrig="5325">
-                <v:shape id="_x0000_i1027" type="#_x0000_t75" style="width:468pt;height:249.75pt" o:ole="">
-                  <v:imagedata r:id="rId23" o:title=""/>
-                </v:shape>
-                <o:OLEObject Type="Embed" ProgID="PBrush" ShapeID="_x0000_i1027" DrawAspect="Content" ObjectID="_1545557035" r:id="rId24"/>
-              </w:object>
-            </w:r>
-          </w:p>
-        </w:tc>
-      </w:tr>
-    </w:tbl>
-    <w:p/>
-    <w:p>
-      <w:r>
-        <w:t>Select Australia Administration Level 1.</w:t>
-      </w:r>
-    </w:p>
-    <w:tbl>
-      <w:tblPr>
-        <w:tblStyle w:val="TableGrid"/>
-        <w:tblW w:w="0" w:type="auto"/>
-        <w:tblLook w:val="04A0" w:firstRow="1" w:lastRow="0" w:firstColumn="1" w:lastColumn="0" w:noHBand="0" w:noVBand="1"/>
-      </w:tblPr>
-      <w:tblGrid>
-        <w:gridCol w:w="9350"/>
-      </w:tblGrid>
-      <w:tr>
-        <w:tc>
-          <w:tcPr>
-            <w:tcW w:w="9350" w:type="dxa"/>
-          </w:tcPr>
-          <w:p>
-            <w:r>
-              <w:rPr>
-                <w:noProof/>
-              </w:rPr>
-              <w:drawing>
-                <wp:inline distT="0" distB="0" distL="0" distR="0" wp14:anchorId="4F0C478F" wp14:editId="27F55885">
-                  <wp:extent cx="3829050" cy="1390650"/>
-                  <wp:effectExtent l="0" t="0" r="0" b="0"/>
-                  <wp:docPr id="17" name="Picture 17"/>
-                  <wp:cNvGraphicFramePr>
-                    <a:graphicFrameLocks xmlns:a="http://schemas.openxmlformats.org/drawingml/2006/main" noChangeAspect="1"/>
-                  </wp:cNvGraphicFramePr>
-                  <a:graphic xmlns:a="http://schemas.openxmlformats.org/drawingml/2006/main">
-                    <a:graphicData uri="http://schemas.openxmlformats.org/drawingml/2006/picture">
-                      <pic:pic xmlns:pic="http://schemas.openxmlformats.org/drawingml/2006/picture">
-                        <pic:nvPicPr>
-                          <pic:cNvPr id="1" name=""/>
-                          <pic:cNvPicPr/>
-                        </pic:nvPicPr>
-                        <pic:blipFill>
-                          <a:blip r:embed="rId25"/>
-                          <a:stretch>
-                            <a:fillRect/>
-                          </a:stretch>
-                        </pic:blipFill>
-                        <pic:spPr>
-                          <a:xfrm>
-                            <a:off x="0" y="0"/>
-                            <a:ext cx="3829050" cy="1390650"/>
-                          </a:xfrm>
-                          <a:prstGeom prst="rect">
-                            <a:avLst/>
-                          </a:prstGeom>
-                        </pic:spPr>
-                      </pic:pic>
-                    </a:graphicData>
-                  </a:graphic>
-                </wp:inline>
-              </w:drawing>
-            </w:r>
-          </w:p>
-        </w:tc>
-      </w:tr>
-    </w:tbl>
-    <w:p/>
-    <w:p>
-      <w:r>
-        <w:t>Add this Geography data item to the Geo Region Map.</w:t>
-      </w:r>
-    </w:p>
-    <w:tbl>
-      <w:tblPr>
-        <w:tblStyle w:val="TableGrid"/>
-        <w:tblW w:w="0" w:type="auto"/>
-        <w:tblLook w:val="04A0" w:firstRow="1" w:lastRow="0" w:firstColumn="1" w:lastColumn="0" w:noHBand="0" w:noVBand="1"/>
-      </w:tblPr>
-      <w:tblGrid>
-        <w:gridCol w:w="9350"/>
-      </w:tblGrid>
-      <w:tr>
-        <w:tc>
-          <w:tcPr>
-            <w:tcW w:w="9350" w:type="dxa"/>
-          </w:tcPr>
-          <w:p>
-            <w:r>
-              <w:rPr>
-                <w:noProof/>
-              </w:rPr>
-              <w:lastRenderedPageBreak/>
-              <w:drawing>
-                <wp:inline distT="0" distB="0" distL="0" distR="0" wp14:anchorId="48008CC3" wp14:editId="1E7D5D03">
-                  <wp:extent cx="3352800" cy="2743200"/>
-                  <wp:effectExtent l="0" t="0" r="0" b="0"/>
-                  <wp:docPr id="12" name="Picture 12"/>
-                  <wp:cNvGraphicFramePr>
-                    <a:graphicFrameLocks xmlns:a="http://schemas.openxmlformats.org/drawingml/2006/main" noChangeAspect="1"/>
-                  </wp:cNvGraphicFramePr>
-                  <a:graphic xmlns:a="http://schemas.openxmlformats.org/drawingml/2006/main">
-                    <a:graphicData uri="http://schemas.openxmlformats.org/drawingml/2006/picture">
-                      <pic:pic xmlns:pic="http://schemas.openxmlformats.org/drawingml/2006/picture">
-                        <pic:nvPicPr>
-                          <pic:cNvPr id="1" name=""/>
-                          <pic:cNvPicPr/>
-                        </pic:nvPicPr>
-                        <pic:blipFill>
-                          <a:blip r:embed="rId26"/>
-                          <a:stretch>
-                            <a:fillRect/>
-                          </a:stretch>
-                        </pic:blipFill>
-                        <pic:spPr>
-                          <a:xfrm>
-                            <a:off x="0" y="0"/>
-                            <a:ext cx="3352800" cy="2743200"/>
-                          </a:xfrm>
-                          <a:prstGeom prst="rect">
-                            <a:avLst/>
-                          </a:prstGeom>
-                        </pic:spPr>
-                      </pic:pic>
-                    </a:graphicData>
-                  </a:graphic>
-                </wp:inline>
-              </w:drawing>
-            </w:r>
-          </w:p>
-        </w:tc>
-      </w:tr>
-    </w:tbl>
-    <w:p/>
-    <w:p>
-      <w:r>
-        <w:t>Your map will be updated and render the regions as below.</w:t>
-      </w:r>
-    </w:p>
-    <w:tbl>
-      <w:tblPr>
-        <w:tblStyle w:val="TableGrid"/>
-        <w:tblW w:w="0" w:type="auto"/>
-        <w:tblLook w:val="04A0" w:firstRow="1" w:lastRow="0" w:firstColumn="1" w:lastColumn="0" w:noHBand="0" w:noVBand="1"/>
-      </w:tblPr>
-      <w:tblGrid>
-        <w:gridCol w:w="9350"/>
-      </w:tblGrid>
-      <w:tr>
-        <w:tc>
-          <w:tcPr>
-            <w:tcW w:w="9350" w:type="dxa"/>
-          </w:tcPr>
-          <w:p>
-            <w:r>
-              <w:rPr>
-                <w:noProof/>
-              </w:rPr>
-              <w:drawing>
-                <wp:inline distT="0" distB="0" distL="0" distR="0" wp14:anchorId="24BAC5A9" wp14:editId="7C3A6F14">
-                  <wp:extent cx="3438525" cy="2466975"/>
-                  <wp:effectExtent l="0" t="0" r="9525" b="9525"/>
-                  <wp:docPr id="1" name="Picture 1"/>
                   <wp:cNvGraphicFramePr>
                     <a:graphicFrameLocks xmlns:a="http://schemas.openxmlformats.org/drawingml/2006/main" noChangeAspect="1"/>
                   </wp:cNvGraphicFramePr>
@@ -5512,7 +5605,7 @@
                         <pic:spPr>
                           <a:xfrm>
                             <a:off x="0" y="0"/>
-                            <a:ext cx="3438525" cy="2466975"/>
+                            <a:ext cx="5257800" cy="5057775"/>
                           </a:xfrm>
                           <a:prstGeom prst="rect">
                             <a:avLst/>
@@ -5528,10 +5621,20 @@
         </w:tc>
       </w:tr>
     </w:tbl>
-    <w:p/>
-    <w:p>
-      <w:r>
-        <w:t>Transform the Level2 category into a geography data item, select Subdivision (State, Province) SAS Map Id Values instead.</w:t>
+    <w:p>
+      <w:pPr>
+        <w:rPr>
+          <w:rFonts w:ascii="Courier New" w:hAnsi="Courier New" w:cs="Courier New"/>
+          <w:color w:val="800080"/>
+          <w:sz w:val="18"/>
+          <w:szCs w:val="24"/>
+          <w:shd w:val="clear" w:color="auto" w:fill="FFFFFF"/>
+        </w:rPr>
+      </w:pPr>
+    </w:p>
+    <w:p>
+      <w:r>
+        <w:t>You will get the following columns.</w:t>
       </w:r>
     </w:p>
     <w:tbl>
@@ -5550,12 +5653,45 @@
           </w:tcPr>
           <w:p>
             <w:r>
-              <w:object w:dxaOrig="9660" w:dyaOrig="5265">
-                <v:shape id="_x0000_i1028" type="#_x0000_t75" style="width:467.25pt;height:255pt" o:ole="">
-                  <v:imagedata r:id="rId28" o:title=""/>
-                </v:shape>
-                <o:OLEObject Type="Embed" ProgID="PBrush" ShapeID="_x0000_i1028" DrawAspect="Content" ObjectID="_1545557036" r:id="rId29"/>
-              </w:object>
+              <w:rPr>
+                <w:noProof/>
+              </w:rPr>
+              <w:lastRenderedPageBreak/>
+              <w:drawing>
+                <wp:inline distT="0" distB="0" distL="0" distR="0" wp14:anchorId="588BB766" wp14:editId="546F5A2D">
+                  <wp:extent cx="2162175" cy="3524250"/>
+                  <wp:effectExtent l="0" t="0" r="9525" b="0"/>
+                  <wp:docPr id="19" name="Picture 19"/>
+                  <wp:cNvGraphicFramePr>
+                    <a:graphicFrameLocks xmlns:a="http://schemas.openxmlformats.org/drawingml/2006/main" noChangeAspect="1"/>
+                  </wp:cNvGraphicFramePr>
+                  <a:graphic xmlns:a="http://schemas.openxmlformats.org/drawingml/2006/main">
+                    <a:graphicData uri="http://schemas.openxmlformats.org/drawingml/2006/picture">
+                      <pic:pic xmlns:pic="http://schemas.openxmlformats.org/drawingml/2006/picture">
+                        <pic:nvPicPr>
+                          <pic:cNvPr id="1" name=""/>
+                          <pic:cNvPicPr/>
+                        </pic:nvPicPr>
+                        <pic:blipFill>
+                          <a:blip r:embed="rId28"/>
+                          <a:stretch>
+                            <a:fillRect/>
+                          </a:stretch>
+                        </pic:blipFill>
+                        <pic:spPr>
+                          <a:xfrm>
+                            <a:off x="0" y="0"/>
+                            <a:ext cx="2162175" cy="3524250"/>
+                          </a:xfrm>
+                          <a:prstGeom prst="rect">
+                            <a:avLst/>
+                          </a:prstGeom>
+                        </pic:spPr>
+                      </pic:pic>
+                    </a:graphicData>
+                  </a:graphic>
+                </wp:inline>
+              </w:drawing>
             </w:r>
           </w:p>
         </w:tc>
@@ -5564,13 +5700,40 @@
     <w:p/>
     <w:p>
       <w:r>
-        <w:t>Now, we will replace the variable used to render the map. So d</w:t>
-      </w:r>
-      <w:r>
-        <w:t>rag the LEVEL2</w:t>
-      </w:r>
-      <w:r>
-        <w:t xml:space="preserve"> geography data item to the Geo Region Map panel and drop it. Also replace the frequency measure by the value measure in the color role.</w:t>
+        <w:rPr>
+          <w:b/>
+          <w:color w:val="FF0000"/>
+        </w:rPr>
+        <w:t>Notice</w:t>
+      </w:r>
+      <w:r>
+        <w:rPr>
+          <w:color w:val="FF0000"/>
+        </w:rPr>
+        <w:t xml:space="preserve"> </w:t>
+      </w:r>
+      <w:r>
+        <w:t>that Level 2 Label was is not a unique identifier as it unique count is 13</w:t>
+      </w:r>
+      <w:r>
+        <w:t>59</w:t>
+      </w:r>
+      <w:r>
+        <w:t xml:space="preserve"> it was supposed to have 13</w:t>
+      </w:r>
+      <w:r>
+        <w:t>80</w:t>
+      </w:r>
+      <w:r>
+        <w:t xml:space="preserve"> as Level 2 (ID).</w:t>
+      </w:r>
+    </w:p>
+    <w:p>
+      <w:r>
+        <w:t>Add a new region map</w:t>
+      </w:r>
+      <w:r>
+        <w:t xml:space="preserve"> to your report.</w:t>
       </w:r>
     </w:p>
     <w:tbl>
@@ -5593,10 +5756,10 @@
                 <w:noProof/>
               </w:rPr>
               <w:drawing>
-                <wp:inline distT="0" distB="0" distL="0" distR="0" wp14:anchorId="34845CF1" wp14:editId="6702DFEE">
-                  <wp:extent cx="3333750" cy="2676525"/>
-                  <wp:effectExtent l="0" t="0" r="0" b="9525"/>
-                  <wp:docPr id="21" name="Picture 21"/>
+                <wp:inline distT="0" distB="0" distL="0" distR="0" wp14:anchorId="0DC6B902" wp14:editId="25A9652F">
+                  <wp:extent cx="2066925" cy="1819275"/>
+                  <wp:effectExtent l="0" t="0" r="9525" b="9525"/>
+                  <wp:docPr id="15" name="Picture 15"/>
                   <wp:cNvGraphicFramePr>
                     <a:graphicFrameLocks xmlns:a="http://schemas.openxmlformats.org/drawingml/2006/main" noChangeAspect="1"/>
                   </wp:cNvGraphicFramePr>
@@ -5608,7 +5771,7 @@
                           <pic:cNvPicPr/>
                         </pic:nvPicPr>
                         <pic:blipFill>
-                          <a:blip r:embed="rId30"/>
+                          <a:blip r:embed="rId29"/>
                           <a:stretch>
                             <a:fillRect/>
                           </a:stretch>
@@ -5616,7 +5779,7 @@
                         <pic:spPr>
                           <a:xfrm>
                             <a:off x="0" y="0"/>
-                            <a:ext cx="3333750" cy="2676525"/>
+                            <a:ext cx="2066925" cy="1819275"/>
                           </a:xfrm>
                           <a:prstGeom prst="rect">
                             <a:avLst/>
@@ -5635,7 +5798,7 @@
     <w:p/>
     <w:p>
       <w:r>
-        <w:t>You should get the below map.</w:t>
+        <w:t>Define the LEVEL1_LABEL data item as Geography Subdivision (State, Province) names.</w:t>
       </w:r>
     </w:p>
     <w:tbl>
@@ -5654,45 +5817,12 @@
           </w:tcPr>
           <w:p>
             <w:r>
-              <w:rPr>
-                <w:noProof/>
-              </w:rPr>
-              <w:lastRenderedPageBreak/>
-              <w:drawing>
-                <wp:inline distT="0" distB="0" distL="0" distR="0" wp14:anchorId="61E4EB2F" wp14:editId="24A91843">
-                  <wp:extent cx="2905125" cy="2295525"/>
-                  <wp:effectExtent l="0" t="0" r="9525" b="9525"/>
-                  <wp:docPr id="20" name="Picture 20"/>
-                  <wp:cNvGraphicFramePr>
-                    <a:graphicFrameLocks xmlns:a="http://schemas.openxmlformats.org/drawingml/2006/main" noChangeAspect="1"/>
-                  </wp:cNvGraphicFramePr>
-                  <a:graphic xmlns:a="http://schemas.openxmlformats.org/drawingml/2006/main">
-                    <a:graphicData uri="http://schemas.openxmlformats.org/drawingml/2006/picture">
-                      <pic:pic xmlns:pic="http://schemas.openxmlformats.org/drawingml/2006/picture">
-                        <pic:nvPicPr>
-                          <pic:cNvPr id="1" name=""/>
-                          <pic:cNvPicPr/>
-                        </pic:nvPicPr>
-                        <pic:blipFill>
-                          <a:blip r:embed="rId31"/>
-                          <a:stretch>
-                            <a:fillRect/>
-                          </a:stretch>
-                        </pic:blipFill>
-                        <pic:spPr>
-                          <a:xfrm>
-                            <a:off x="0" y="0"/>
-                            <a:ext cx="2905125" cy="2295525"/>
-                          </a:xfrm>
-                          <a:prstGeom prst="rect">
-                            <a:avLst/>
-                          </a:prstGeom>
-                        </pic:spPr>
-                      </pic:pic>
-                    </a:graphicData>
-                  </a:graphic>
-                </wp:inline>
-              </w:drawing>
+              <w:object w:dxaOrig="9975" w:dyaOrig="5325">
+                <v:shape id="_x0000_i1027" type="#_x0000_t75" style="width:468pt;height:249.75pt" o:ole="">
+                  <v:imagedata r:id="rId30" o:title=""/>
+                </v:shape>
+                <o:OLEObject Type="Embed" ProgID="PBrush" ShapeID="_x0000_i1027" DrawAspect="Content" ObjectID="_1545621047" r:id="rId31"/>
+              </w:object>
             </w:r>
           </w:p>
         </w:tc>
@@ -5701,10 +5831,7 @@
     <w:p/>
     <w:p>
       <w:r>
-        <w:t>Next step is to create the hierarchy to drill down from level 1 to level  2.</w:t>
-      </w:r>
-      <w:r>
-        <w:t xml:space="preserve"> The hierarchy for geography data items started in the VA 7.3.</w:t>
+        <w:t>Select Australia Administration Level 1.</w:t>
       </w:r>
     </w:p>
     <w:tbl>
@@ -5727,10 +5854,10 @@
                 <w:noProof/>
               </w:rPr>
               <w:drawing>
-                <wp:inline distT="0" distB="0" distL="0" distR="0" wp14:anchorId="0DF419FB" wp14:editId="3BFF2E0C">
-                  <wp:extent cx="4391025" cy="3819525"/>
-                  <wp:effectExtent l="0" t="0" r="9525" b="9525"/>
-                  <wp:docPr id="23" name="Picture 23"/>
+                <wp:inline distT="0" distB="0" distL="0" distR="0" wp14:anchorId="4F0C478F" wp14:editId="27F55885">
+                  <wp:extent cx="3829050" cy="1390650"/>
+                  <wp:effectExtent l="0" t="0" r="0" b="0"/>
+                  <wp:docPr id="17" name="Picture 17"/>
                   <wp:cNvGraphicFramePr>
                     <a:graphicFrameLocks xmlns:a="http://schemas.openxmlformats.org/drawingml/2006/main" noChangeAspect="1"/>
                   </wp:cNvGraphicFramePr>
@@ -5750,7 +5877,7 @@
                         <pic:spPr>
                           <a:xfrm>
                             <a:off x="0" y="0"/>
-                            <a:ext cx="4391025" cy="3819525"/>
+                            <a:ext cx="3829050" cy="1390650"/>
                           </a:xfrm>
                           <a:prstGeom prst="rect">
                             <a:avLst/>
@@ -5769,7 +5896,7 @@
     <w:p/>
     <w:p>
       <w:r>
-        <w:t>In the Geo Region Map role tab, replace the current data item by the new hierarchy.</w:t>
+        <w:t>Add this Geography data item to the Geo Region Map.</w:t>
       </w:r>
     </w:p>
     <w:tbl>
@@ -5793,10 +5920,10 @@
               </w:rPr>
               <w:lastRenderedPageBreak/>
               <w:drawing>
-                <wp:inline distT="0" distB="0" distL="0" distR="0" wp14:anchorId="363EA7D7" wp14:editId="0FD2F3DC">
-                  <wp:extent cx="3324225" cy="2695575"/>
-                  <wp:effectExtent l="0" t="0" r="9525" b="9525"/>
-                  <wp:docPr id="24" name="Picture 24"/>
+                <wp:inline distT="0" distB="0" distL="0" distR="0" wp14:anchorId="48008CC3" wp14:editId="1E7D5D03">
+                  <wp:extent cx="3352800" cy="2743200"/>
+                  <wp:effectExtent l="0" t="0" r="0" b="0"/>
+                  <wp:docPr id="12" name="Picture 12"/>
                   <wp:cNvGraphicFramePr>
                     <a:graphicFrameLocks xmlns:a="http://schemas.openxmlformats.org/drawingml/2006/main" noChangeAspect="1"/>
                   </wp:cNvGraphicFramePr>
@@ -5816,6 +5943,375 @@
                         <pic:spPr>
                           <a:xfrm>
                             <a:off x="0" y="0"/>
+                            <a:ext cx="3352800" cy="2743200"/>
+                          </a:xfrm>
+                          <a:prstGeom prst="rect">
+                            <a:avLst/>
+                          </a:prstGeom>
+                        </pic:spPr>
+                      </pic:pic>
+                    </a:graphicData>
+                  </a:graphic>
+                </wp:inline>
+              </w:drawing>
+            </w:r>
+          </w:p>
+        </w:tc>
+      </w:tr>
+    </w:tbl>
+    <w:p/>
+    <w:p>
+      <w:r>
+        <w:t>Your map will be updated and render the regions as below.</w:t>
+      </w:r>
+    </w:p>
+    <w:tbl>
+      <w:tblPr>
+        <w:tblStyle w:val="TableGrid"/>
+        <w:tblW w:w="0" w:type="auto"/>
+        <w:tblLook w:val="04A0" w:firstRow="1" w:lastRow="0" w:firstColumn="1" w:lastColumn="0" w:noHBand="0" w:noVBand="1"/>
+      </w:tblPr>
+      <w:tblGrid>
+        <w:gridCol w:w="9350"/>
+      </w:tblGrid>
+      <w:tr>
+        <w:tc>
+          <w:tcPr>
+            <w:tcW w:w="9350" w:type="dxa"/>
+          </w:tcPr>
+          <w:p>
+            <w:r>
+              <w:rPr>
+                <w:noProof/>
+              </w:rPr>
+              <w:drawing>
+                <wp:inline distT="0" distB="0" distL="0" distR="0" wp14:anchorId="24BAC5A9" wp14:editId="7C3A6F14">
+                  <wp:extent cx="3438525" cy="2466975"/>
+                  <wp:effectExtent l="0" t="0" r="9525" b="9525"/>
+                  <wp:docPr id="1" name="Picture 1"/>
+                  <wp:cNvGraphicFramePr>
+                    <a:graphicFrameLocks xmlns:a="http://schemas.openxmlformats.org/drawingml/2006/main" noChangeAspect="1"/>
+                  </wp:cNvGraphicFramePr>
+                  <a:graphic xmlns:a="http://schemas.openxmlformats.org/drawingml/2006/main">
+                    <a:graphicData uri="http://schemas.openxmlformats.org/drawingml/2006/picture">
+                      <pic:pic xmlns:pic="http://schemas.openxmlformats.org/drawingml/2006/picture">
+                        <pic:nvPicPr>
+                          <pic:cNvPr id="1" name=""/>
+                          <pic:cNvPicPr/>
+                        </pic:nvPicPr>
+                        <pic:blipFill>
+                          <a:blip r:embed="rId34"/>
+                          <a:stretch>
+                            <a:fillRect/>
+                          </a:stretch>
+                        </pic:blipFill>
+                        <pic:spPr>
+                          <a:xfrm>
+                            <a:off x="0" y="0"/>
+                            <a:ext cx="3438525" cy="2466975"/>
+                          </a:xfrm>
+                          <a:prstGeom prst="rect">
+                            <a:avLst/>
+                          </a:prstGeom>
+                        </pic:spPr>
+                      </pic:pic>
+                    </a:graphicData>
+                  </a:graphic>
+                </wp:inline>
+              </w:drawing>
+            </w:r>
+          </w:p>
+        </w:tc>
+      </w:tr>
+    </w:tbl>
+    <w:p/>
+    <w:p>
+      <w:r>
+        <w:t>Transform the Level2 category into a geography data item, select Subdivision (State, Province) SAS Map Id Values instead.</w:t>
+      </w:r>
+    </w:p>
+    <w:tbl>
+      <w:tblPr>
+        <w:tblStyle w:val="TableGrid"/>
+        <w:tblW w:w="0" w:type="auto"/>
+        <w:tblLook w:val="04A0" w:firstRow="1" w:lastRow="0" w:firstColumn="1" w:lastColumn="0" w:noHBand="0" w:noVBand="1"/>
+      </w:tblPr>
+      <w:tblGrid>
+        <w:gridCol w:w="9350"/>
+      </w:tblGrid>
+      <w:tr>
+        <w:tc>
+          <w:tcPr>
+            <w:tcW w:w="9350" w:type="dxa"/>
+          </w:tcPr>
+          <w:p>
+            <w:r>
+              <w:object w:dxaOrig="9660" w:dyaOrig="5265">
+                <v:shape id="_x0000_i1028" type="#_x0000_t75" style="width:467.25pt;height:255pt" o:ole="">
+                  <v:imagedata r:id="rId35" o:title=""/>
+                </v:shape>
+                <o:OLEObject Type="Embed" ProgID="PBrush" ShapeID="_x0000_i1028" DrawAspect="Content" ObjectID="_1545621048" r:id="rId36"/>
+              </w:object>
+            </w:r>
+          </w:p>
+        </w:tc>
+      </w:tr>
+    </w:tbl>
+    <w:p/>
+    <w:p>
+      <w:r>
+        <w:t>Now, we will replace the variable used to render the map. So d</w:t>
+      </w:r>
+      <w:r>
+        <w:t>rag the LEVEL2</w:t>
+      </w:r>
+      <w:r>
+        <w:t xml:space="preserve"> geography data item to the Geo Region Map panel and drop it. Also replace the frequency measure by the value measure in the color role.</w:t>
+      </w:r>
+    </w:p>
+    <w:tbl>
+      <w:tblPr>
+        <w:tblStyle w:val="TableGrid"/>
+        <w:tblW w:w="0" w:type="auto"/>
+        <w:tblLook w:val="04A0" w:firstRow="1" w:lastRow="0" w:firstColumn="1" w:lastColumn="0" w:noHBand="0" w:noVBand="1"/>
+      </w:tblPr>
+      <w:tblGrid>
+        <w:gridCol w:w="9350"/>
+      </w:tblGrid>
+      <w:tr>
+        <w:tc>
+          <w:tcPr>
+            <w:tcW w:w="9350" w:type="dxa"/>
+          </w:tcPr>
+          <w:p>
+            <w:r>
+              <w:rPr>
+                <w:noProof/>
+              </w:rPr>
+              <w:drawing>
+                <wp:inline distT="0" distB="0" distL="0" distR="0" wp14:anchorId="34845CF1" wp14:editId="6702DFEE">
+                  <wp:extent cx="3333750" cy="2676525"/>
+                  <wp:effectExtent l="0" t="0" r="0" b="9525"/>
+                  <wp:docPr id="21" name="Picture 21"/>
+                  <wp:cNvGraphicFramePr>
+                    <a:graphicFrameLocks xmlns:a="http://schemas.openxmlformats.org/drawingml/2006/main" noChangeAspect="1"/>
+                  </wp:cNvGraphicFramePr>
+                  <a:graphic xmlns:a="http://schemas.openxmlformats.org/drawingml/2006/main">
+                    <a:graphicData uri="http://schemas.openxmlformats.org/drawingml/2006/picture">
+                      <pic:pic xmlns:pic="http://schemas.openxmlformats.org/drawingml/2006/picture">
+                        <pic:nvPicPr>
+                          <pic:cNvPr id="1" name=""/>
+                          <pic:cNvPicPr/>
+                        </pic:nvPicPr>
+                        <pic:blipFill>
+                          <a:blip r:embed="rId37"/>
+                          <a:stretch>
+                            <a:fillRect/>
+                          </a:stretch>
+                        </pic:blipFill>
+                        <pic:spPr>
+                          <a:xfrm>
+                            <a:off x="0" y="0"/>
+                            <a:ext cx="3333750" cy="2676525"/>
+                          </a:xfrm>
+                          <a:prstGeom prst="rect">
+                            <a:avLst/>
+                          </a:prstGeom>
+                        </pic:spPr>
+                      </pic:pic>
+                    </a:graphicData>
+                  </a:graphic>
+                </wp:inline>
+              </w:drawing>
+            </w:r>
+          </w:p>
+        </w:tc>
+      </w:tr>
+    </w:tbl>
+    <w:p/>
+    <w:p>
+      <w:r>
+        <w:t>You should get the below map.</w:t>
+      </w:r>
+    </w:p>
+    <w:tbl>
+      <w:tblPr>
+        <w:tblStyle w:val="TableGrid"/>
+        <w:tblW w:w="0" w:type="auto"/>
+        <w:tblLook w:val="04A0" w:firstRow="1" w:lastRow="0" w:firstColumn="1" w:lastColumn="0" w:noHBand="0" w:noVBand="1"/>
+      </w:tblPr>
+      <w:tblGrid>
+        <w:gridCol w:w="9350"/>
+      </w:tblGrid>
+      <w:tr>
+        <w:tc>
+          <w:tcPr>
+            <w:tcW w:w="9350" w:type="dxa"/>
+          </w:tcPr>
+          <w:p>
+            <w:r>
+              <w:rPr>
+                <w:noProof/>
+              </w:rPr>
+              <w:lastRenderedPageBreak/>
+              <w:drawing>
+                <wp:inline distT="0" distB="0" distL="0" distR="0" wp14:anchorId="61E4EB2F" wp14:editId="24A91843">
+                  <wp:extent cx="2905125" cy="2295525"/>
+                  <wp:effectExtent l="0" t="0" r="9525" b="9525"/>
+                  <wp:docPr id="20" name="Picture 20"/>
+                  <wp:cNvGraphicFramePr>
+                    <a:graphicFrameLocks xmlns:a="http://schemas.openxmlformats.org/drawingml/2006/main" noChangeAspect="1"/>
+                  </wp:cNvGraphicFramePr>
+                  <a:graphic xmlns:a="http://schemas.openxmlformats.org/drawingml/2006/main">
+                    <a:graphicData uri="http://schemas.openxmlformats.org/drawingml/2006/picture">
+                      <pic:pic xmlns:pic="http://schemas.openxmlformats.org/drawingml/2006/picture">
+                        <pic:nvPicPr>
+                          <pic:cNvPr id="1" name=""/>
+                          <pic:cNvPicPr/>
+                        </pic:nvPicPr>
+                        <pic:blipFill>
+                          <a:blip r:embed="rId38"/>
+                          <a:stretch>
+                            <a:fillRect/>
+                          </a:stretch>
+                        </pic:blipFill>
+                        <pic:spPr>
+                          <a:xfrm>
+                            <a:off x="0" y="0"/>
+                            <a:ext cx="2905125" cy="2295525"/>
+                          </a:xfrm>
+                          <a:prstGeom prst="rect">
+                            <a:avLst/>
+                          </a:prstGeom>
+                        </pic:spPr>
+                      </pic:pic>
+                    </a:graphicData>
+                  </a:graphic>
+                </wp:inline>
+              </w:drawing>
+            </w:r>
+          </w:p>
+        </w:tc>
+      </w:tr>
+    </w:tbl>
+    <w:p/>
+    <w:p>
+      <w:r>
+        <w:t>Next step is to create the hierarchy to drill down from level 1 to level  2.</w:t>
+      </w:r>
+      <w:r>
+        <w:t xml:space="preserve"> The hierarchy for geography data items started in the VA 7.3.</w:t>
+      </w:r>
+    </w:p>
+    <w:tbl>
+      <w:tblPr>
+        <w:tblStyle w:val="TableGrid"/>
+        <w:tblW w:w="0" w:type="auto"/>
+        <w:tblLook w:val="04A0" w:firstRow="1" w:lastRow="0" w:firstColumn="1" w:lastColumn="0" w:noHBand="0" w:noVBand="1"/>
+      </w:tblPr>
+      <w:tblGrid>
+        <w:gridCol w:w="9350"/>
+      </w:tblGrid>
+      <w:tr>
+        <w:tc>
+          <w:tcPr>
+            <w:tcW w:w="9350" w:type="dxa"/>
+          </w:tcPr>
+          <w:p>
+            <w:r>
+              <w:rPr>
+                <w:noProof/>
+              </w:rPr>
+              <w:drawing>
+                <wp:inline distT="0" distB="0" distL="0" distR="0" wp14:anchorId="0DF419FB" wp14:editId="3BFF2E0C">
+                  <wp:extent cx="4391025" cy="3819525"/>
+                  <wp:effectExtent l="0" t="0" r="9525" b="9525"/>
+                  <wp:docPr id="23" name="Picture 23"/>
+                  <wp:cNvGraphicFramePr>
+                    <a:graphicFrameLocks xmlns:a="http://schemas.openxmlformats.org/drawingml/2006/main" noChangeAspect="1"/>
+                  </wp:cNvGraphicFramePr>
+                  <a:graphic xmlns:a="http://schemas.openxmlformats.org/drawingml/2006/main">
+                    <a:graphicData uri="http://schemas.openxmlformats.org/drawingml/2006/picture">
+                      <pic:pic xmlns:pic="http://schemas.openxmlformats.org/drawingml/2006/picture">
+                        <pic:nvPicPr>
+                          <pic:cNvPr id="1" name=""/>
+                          <pic:cNvPicPr/>
+                        </pic:nvPicPr>
+                        <pic:blipFill>
+                          <a:blip r:embed="rId39"/>
+                          <a:stretch>
+                            <a:fillRect/>
+                          </a:stretch>
+                        </pic:blipFill>
+                        <pic:spPr>
+                          <a:xfrm>
+                            <a:off x="0" y="0"/>
+                            <a:ext cx="4391025" cy="3819525"/>
+                          </a:xfrm>
+                          <a:prstGeom prst="rect">
+                            <a:avLst/>
+                          </a:prstGeom>
+                        </pic:spPr>
+                      </pic:pic>
+                    </a:graphicData>
+                  </a:graphic>
+                </wp:inline>
+              </w:drawing>
+            </w:r>
+          </w:p>
+        </w:tc>
+      </w:tr>
+    </w:tbl>
+    <w:p/>
+    <w:p>
+      <w:r>
+        <w:t>In the Geo Region Map role tab, replace the current data item by the new hierarchy.</w:t>
+      </w:r>
+    </w:p>
+    <w:tbl>
+      <w:tblPr>
+        <w:tblStyle w:val="TableGrid"/>
+        <w:tblW w:w="0" w:type="auto"/>
+        <w:tblLook w:val="04A0" w:firstRow="1" w:lastRow="0" w:firstColumn="1" w:lastColumn="0" w:noHBand="0" w:noVBand="1"/>
+      </w:tblPr>
+      <w:tblGrid>
+        <w:gridCol w:w="9350"/>
+      </w:tblGrid>
+      <w:tr>
+        <w:tc>
+          <w:tcPr>
+            <w:tcW w:w="9350" w:type="dxa"/>
+          </w:tcPr>
+          <w:p>
+            <w:r>
+              <w:rPr>
+                <w:noProof/>
+              </w:rPr>
+              <w:lastRenderedPageBreak/>
+              <w:drawing>
+                <wp:inline distT="0" distB="0" distL="0" distR="0" wp14:anchorId="363EA7D7" wp14:editId="0FD2F3DC">
+                  <wp:extent cx="3324225" cy="2695575"/>
+                  <wp:effectExtent l="0" t="0" r="9525" b="9525"/>
+                  <wp:docPr id="24" name="Picture 24"/>
+                  <wp:cNvGraphicFramePr>
+                    <a:graphicFrameLocks xmlns:a="http://schemas.openxmlformats.org/drawingml/2006/main" noChangeAspect="1"/>
+                  </wp:cNvGraphicFramePr>
+                  <a:graphic xmlns:a="http://schemas.openxmlformats.org/drawingml/2006/main">
+                    <a:graphicData uri="http://schemas.openxmlformats.org/drawingml/2006/picture">
+                      <pic:pic xmlns:pic="http://schemas.openxmlformats.org/drawingml/2006/picture">
+                        <pic:nvPicPr>
+                          <pic:cNvPr id="1" name=""/>
+                          <pic:cNvPicPr/>
+                        </pic:nvPicPr>
+                        <pic:blipFill>
+                          <a:blip r:embed="rId40"/>
+                          <a:stretch>
+                            <a:fillRect/>
+                          </a:stretch>
+                        </pic:blipFill>
+                        <pic:spPr>
+                          <a:xfrm>
+                            <a:off x="0" y="0"/>
                             <a:ext cx="3324225" cy="2695575"/>
                           </a:xfrm>
                           <a:prstGeom prst="rect">
@@ -5873,7 +6369,7 @@
                           <pic:cNvPicPr/>
                         </pic:nvPicPr>
                         <pic:blipFill>
-                          <a:blip r:embed="rId34"/>
+                          <a:blip r:embed="rId41"/>
                           <a:stretch>
                             <a:fillRect/>
                           </a:stretch>
@@ -6024,8 +6520,124 @@
       </w:rPr>
     </w:lvl>
   </w:abstractNum>
+  <w:abstractNum w:abstractNumId="1">
+    <w:nsid w:val="7A9E558E"/>
+    <w:multiLevelType w:val="hybridMultilevel"/>
+    <w:tmpl w:val="FDB241DA"/>
+    <w:lvl w:ilvl="0" w:tplc="04090001">
+      <w:start w:val="1"/>
+      <w:numFmt w:val="bullet"/>
+      <w:lvlText w:val=""/>
+      <w:lvlJc w:val="left"/>
+      <w:pPr>
+        <w:ind w:left="720" w:hanging="360"/>
+      </w:pPr>
+      <w:rPr>
+        <w:rFonts w:ascii="Symbol" w:hAnsi="Symbol" w:hint="default"/>
+      </w:rPr>
+    </w:lvl>
+    <w:lvl w:ilvl="1" w:tplc="04090003" w:tentative="1">
+      <w:start w:val="1"/>
+      <w:numFmt w:val="bullet"/>
+      <w:lvlText w:val="o"/>
+      <w:lvlJc w:val="left"/>
+      <w:pPr>
+        <w:ind w:left="1440" w:hanging="360"/>
+      </w:pPr>
+      <w:rPr>
+        <w:rFonts w:ascii="Courier New" w:hAnsi="Courier New" w:cs="Courier New" w:hint="default"/>
+      </w:rPr>
+    </w:lvl>
+    <w:lvl w:ilvl="2" w:tplc="04090005" w:tentative="1">
+      <w:start w:val="1"/>
+      <w:numFmt w:val="bullet"/>
+      <w:lvlText w:val=""/>
+      <w:lvlJc w:val="left"/>
+      <w:pPr>
+        <w:ind w:left="2160" w:hanging="360"/>
+      </w:pPr>
+      <w:rPr>
+        <w:rFonts w:ascii="Wingdings" w:hAnsi="Wingdings" w:hint="default"/>
+      </w:rPr>
+    </w:lvl>
+    <w:lvl w:ilvl="3" w:tplc="04090001" w:tentative="1">
+      <w:start w:val="1"/>
+      <w:numFmt w:val="bullet"/>
+      <w:lvlText w:val=""/>
+      <w:lvlJc w:val="left"/>
+      <w:pPr>
+        <w:ind w:left="2880" w:hanging="360"/>
+      </w:pPr>
+      <w:rPr>
+        <w:rFonts w:ascii="Symbol" w:hAnsi="Symbol" w:hint="default"/>
+      </w:rPr>
+    </w:lvl>
+    <w:lvl w:ilvl="4" w:tplc="04090003" w:tentative="1">
+      <w:start w:val="1"/>
+      <w:numFmt w:val="bullet"/>
+      <w:lvlText w:val="o"/>
+      <w:lvlJc w:val="left"/>
+      <w:pPr>
+        <w:ind w:left="3600" w:hanging="360"/>
+      </w:pPr>
+      <w:rPr>
+        <w:rFonts w:ascii="Courier New" w:hAnsi="Courier New" w:cs="Courier New" w:hint="default"/>
+      </w:rPr>
+    </w:lvl>
+    <w:lvl w:ilvl="5" w:tplc="04090005" w:tentative="1">
+      <w:start w:val="1"/>
+      <w:numFmt w:val="bullet"/>
+      <w:lvlText w:val=""/>
+      <w:lvlJc w:val="left"/>
+      <w:pPr>
+        <w:ind w:left="4320" w:hanging="360"/>
+      </w:pPr>
+      <w:rPr>
+        <w:rFonts w:ascii="Wingdings" w:hAnsi="Wingdings" w:hint="default"/>
+      </w:rPr>
+    </w:lvl>
+    <w:lvl w:ilvl="6" w:tplc="04090001" w:tentative="1">
+      <w:start w:val="1"/>
+      <w:numFmt w:val="bullet"/>
+      <w:lvlText w:val=""/>
+      <w:lvlJc w:val="left"/>
+      <w:pPr>
+        <w:ind w:left="5040" w:hanging="360"/>
+      </w:pPr>
+      <w:rPr>
+        <w:rFonts w:ascii="Symbol" w:hAnsi="Symbol" w:hint="default"/>
+      </w:rPr>
+    </w:lvl>
+    <w:lvl w:ilvl="7" w:tplc="04090003" w:tentative="1">
+      <w:start w:val="1"/>
+      <w:numFmt w:val="bullet"/>
+      <w:lvlText w:val="o"/>
+      <w:lvlJc w:val="left"/>
+      <w:pPr>
+        <w:ind w:left="5760" w:hanging="360"/>
+      </w:pPr>
+      <w:rPr>
+        <w:rFonts w:ascii="Courier New" w:hAnsi="Courier New" w:cs="Courier New" w:hint="default"/>
+      </w:rPr>
+    </w:lvl>
+    <w:lvl w:ilvl="8" w:tplc="04090005" w:tentative="1">
+      <w:start w:val="1"/>
+      <w:numFmt w:val="bullet"/>
+      <w:lvlText w:val=""/>
+      <w:lvlJc w:val="left"/>
+      <w:pPr>
+        <w:ind w:left="6480" w:hanging="360"/>
+      </w:pPr>
+      <w:rPr>
+        <w:rFonts w:ascii="Wingdings" w:hAnsi="Wingdings" w:hint="default"/>
+      </w:rPr>
+    </w:lvl>
+  </w:abstractNum>
   <w:num w:numId="1">
     <w:abstractNumId w:val="0"/>
+  </w:num>
+  <w:num w:numId="2">
+    <w:abstractNumId w:val="1"/>
   </w:num>
 </w:numbering>
 </file>
@@ -6662,6 +7274,22 @@
       <w:ind w:left="220"/>
     </w:pPr>
   </w:style>
+  <w:style w:type="paragraph" w:styleId="NormalWeb">
+    <w:name w:val="Normal (Web)"/>
+    <w:basedOn w:val="Normal"/>
+    <w:uiPriority w:val="99"/>
+    <w:semiHidden/>
+    <w:unhideWhenUsed/>
+    <w:rsid w:val="00A33438"/>
+    <w:pPr>
+      <w:spacing w:before="100" w:beforeAutospacing="1" w:after="100" w:afterAutospacing="1" w:line="240" w:lineRule="auto"/>
+    </w:pPr>
+    <w:rPr>
+      <w:rFonts w:ascii="Times New Roman" w:eastAsia="Times New Roman" w:hAnsi="Times New Roman" w:cs="Times New Roman"/>
+      <w:sz w:val="24"/>
+      <w:szCs w:val="24"/>
+    </w:rPr>
+  </w:style>
 </w:styles>
 </file>
 
@@ -6950,7 +7578,7 @@
 </file>
 
 <file path=customXml/itemProps2.xml><?xml version="1.0" encoding="utf-8"?>
-<ds:datastoreItem xmlns:ds="http://schemas.openxmlformats.org/officeDocument/2006/customXml" ds:itemID="{1FCA22E9-3203-48DF-957C-95E6FCC03597}">
+<ds:datastoreItem xmlns:ds="http://schemas.openxmlformats.org/officeDocument/2006/customXml" ds:itemID="{37897D18-5300-4EBD-BEDD-14EAC83A2184}">
   <ds:schemaRefs>
     <ds:schemaRef ds:uri="http://schemas.openxmlformats.org/officeDocument/2006/bibliography"/>
   </ds:schemaRefs>

</xml_diff>

<commit_message>
Adding PDF version of the documentation.
</commit_message>
<xml_diff>
--- a/ImportShapeFilesToVa/doct/Importing Shape Files into SAS VA 73.docx
+++ b/ImportShapeFilesToVa/doct/Importing Shape Files into SAS VA 73.docx
@@ -66,6 +66,8 @@
       <w:r>
         <w:br/>
       </w:r>
+      <w:bookmarkStart w:id="0" w:name="_GoBack"/>
+      <w:bookmarkEnd w:id="0"/>
       <w:r>
         <w:rPr>
           <w:noProof/>
@@ -171,7 +173,7 @@
           <w:r>
             <w:fldChar w:fldCharType="separate"/>
           </w:r>
-          <w:hyperlink w:anchor="_Toc471874421" w:history="1">
+          <w:hyperlink w:anchor="_Toc471879489" w:history="1">
             <w:r>
               <w:rPr>
                 <w:rStyle w:val="Hyperlink"/>
@@ -198,7 +200,7 @@
                 <w:noProof/>
                 <w:webHidden/>
               </w:rPr>
-              <w:instrText xml:space="preserve"> PAGEREF _Toc471874421 \h </w:instrText>
+              <w:instrText xml:space="preserve"> PAGEREF _Toc471879489 \h </w:instrText>
             </w:r>
             <w:r>
               <w:rPr>
@@ -240,7 +242,7 @@
               <w:noProof/>
             </w:rPr>
           </w:pPr>
-          <w:hyperlink w:anchor="_Toc471874422" w:history="1">
+          <w:hyperlink w:anchor="_Toc471879490" w:history="1">
             <w:r>
               <w:rPr>
                 <w:rStyle w:val="Hyperlink"/>
@@ -267,7 +269,7 @@
                 <w:noProof/>
                 <w:webHidden/>
               </w:rPr>
-              <w:instrText xml:space="preserve"> PAGEREF _Toc471874422 \h </w:instrText>
+              <w:instrText xml:space="preserve"> PAGEREF _Toc471879490 \h </w:instrText>
             </w:r>
             <w:r>
               <w:rPr>
@@ -309,7 +311,7 @@
               <w:noProof/>
             </w:rPr>
           </w:pPr>
-          <w:hyperlink w:anchor="_Toc471874423" w:history="1">
+          <w:hyperlink w:anchor="_Toc471879491" w:history="1">
             <w:r>
               <w:rPr>
                 <w:rStyle w:val="Hyperlink"/>
@@ -336,7 +338,7 @@
                 <w:noProof/>
                 <w:webHidden/>
               </w:rPr>
-              <w:instrText xml:space="preserve"> PAGEREF _Toc471874423 \h </w:instrText>
+              <w:instrText xml:space="preserve"> PAGEREF _Toc471879491 \h </w:instrText>
             </w:r>
             <w:r>
               <w:rPr>
@@ -378,7 +380,7 @@
               <w:noProof/>
             </w:rPr>
           </w:pPr>
-          <w:hyperlink w:anchor="_Toc471874424" w:history="1">
+          <w:hyperlink w:anchor="_Toc471879492" w:history="1">
             <w:r>
               <w:rPr>
                 <w:rStyle w:val="Hyperlink"/>
@@ -405,7 +407,7 @@
                 <w:noProof/>
                 <w:webHidden/>
               </w:rPr>
-              <w:instrText xml:space="preserve"> PAGEREF _Toc471874424 \h </w:instrText>
+              <w:instrText xml:space="preserve"> PAGEREF _Toc471879492 \h </w:instrText>
             </w:r>
             <w:r>
               <w:rPr>
@@ -447,7 +449,7 @@
               <w:noProof/>
             </w:rPr>
           </w:pPr>
-          <w:hyperlink w:anchor="_Toc471874425" w:history="1">
+          <w:hyperlink w:anchor="_Toc471879493" w:history="1">
             <w:r>
               <w:rPr>
                 <w:rStyle w:val="Hyperlink"/>
@@ -474,7 +476,7 @@
                 <w:noProof/>
                 <w:webHidden/>
               </w:rPr>
-              <w:instrText xml:space="preserve"> PAGEREF _Toc471874425 \h </w:instrText>
+              <w:instrText xml:space="preserve"> PAGEREF _Toc471879493 \h </w:instrText>
             </w:r>
             <w:r>
               <w:rPr>
@@ -516,7 +518,7 @@
               <w:noProof/>
             </w:rPr>
           </w:pPr>
-          <w:hyperlink w:anchor="_Toc471874426" w:history="1">
+          <w:hyperlink w:anchor="_Toc471879494" w:history="1">
             <w:r>
               <w:rPr>
                 <w:rStyle w:val="Hyperlink"/>
@@ -543,7 +545,7 @@
                 <w:noProof/>
                 <w:webHidden/>
               </w:rPr>
-              <w:instrText xml:space="preserve"> PAGEREF _Toc471874426 \h </w:instrText>
+              <w:instrText xml:space="preserve"> PAGEREF _Toc471879494 \h </w:instrText>
             </w:r>
             <w:r>
               <w:rPr>
@@ -585,7 +587,7 @@
               <w:noProof/>
             </w:rPr>
           </w:pPr>
-          <w:hyperlink w:anchor="_Toc471874427" w:history="1">
+          <w:hyperlink w:anchor="_Toc471879495" w:history="1">
             <w:r>
               <w:rPr>
                 <w:rStyle w:val="Hyperlink"/>
@@ -612,7 +614,7 @@
                 <w:noProof/>
                 <w:webHidden/>
               </w:rPr>
-              <w:instrText xml:space="preserve"> PAGEREF _Toc471874427 \h </w:instrText>
+              <w:instrText xml:space="preserve"> PAGEREF _Toc471879495 \h </w:instrText>
             </w:r>
             <w:r>
               <w:rPr>
@@ -654,7 +656,7 @@
               <w:noProof/>
             </w:rPr>
           </w:pPr>
-          <w:hyperlink w:anchor="_Toc471874428" w:history="1">
+          <w:hyperlink w:anchor="_Toc471879496" w:history="1">
             <w:r>
               <w:rPr>
                 <w:rStyle w:val="Hyperlink"/>
@@ -681,7 +683,7 @@
                 <w:noProof/>
                 <w:webHidden/>
               </w:rPr>
-              <w:instrText xml:space="preserve"> PAGEREF _Toc471874428 \h </w:instrText>
+              <w:instrText xml:space="preserve"> PAGEREF _Toc471879496 \h </w:instrText>
             </w:r>
             <w:r>
               <w:rPr>
@@ -723,7 +725,7 @@
               <w:noProof/>
             </w:rPr>
           </w:pPr>
-          <w:hyperlink w:anchor="_Toc471874429" w:history="1">
+          <w:hyperlink w:anchor="_Toc471879497" w:history="1">
             <w:r>
               <w:rPr>
                 <w:rStyle w:val="Hyperlink"/>
@@ -750,7 +752,7 @@
                 <w:noProof/>
                 <w:webHidden/>
               </w:rPr>
-              <w:instrText xml:space="preserve"> PAGEREF _Toc471874429 \h </w:instrText>
+              <w:instrText xml:space="preserve"> PAGEREF _Toc471879497 \h </w:instrText>
             </w:r>
             <w:r>
               <w:rPr>
@@ -792,7 +794,7 @@
               <w:noProof/>
             </w:rPr>
           </w:pPr>
-          <w:hyperlink w:anchor="_Toc471874430" w:history="1">
+          <w:hyperlink w:anchor="_Toc471879498" w:history="1">
             <w:r>
               <w:rPr>
                 <w:rStyle w:val="Hyperlink"/>
@@ -819,7 +821,7 @@
                 <w:noProof/>
                 <w:webHidden/>
               </w:rPr>
-              <w:instrText xml:space="preserve"> PAGEREF _Toc471874430 \h </w:instrText>
+              <w:instrText xml:space="preserve"> PAGEREF _Toc471879498 \h </w:instrText>
             </w:r>
             <w:r>
               <w:rPr>
@@ -861,7 +863,7 @@
               <w:noProof/>
             </w:rPr>
           </w:pPr>
-          <w:hyperlink w:anchor="_Toc471874431" w:history="1">
+          <w:hyperlink w:anchor="_Toc471879499" w:history="1">
             <w:r>
               <w:rPr>
                 <w:rStyle w:val="Hyperlink"/>
@@ -888,7 +890,7 @@
                 <w:noProof/>
                 <w:webHidden/>
               </w:rPr>
-              <w:instrText xml:space="preserve"> PAGEREF _Toc471874431 \h </w:instrText>
+              <w:instrText xml:space="preserve"> PAGEREF _Toc471879499 \h </w:instrText>
             </w:r>
             <w:r>
               <w:rPr>
@@ -930,7 +932,7 @@
               <w:noProof/>
             </w:rPr>
           </w:pPr>
-          <w:hyperlink w:anchor="_Toc471874432" w:history="1">
+          <w:hyperlink w:anchor="_Toc471879500" w:history="1">
             <w:r>
               <w:rPr>
                 <w:rStyle w:val="Hyperlink"/>
@@ -957,7 +959,7 @@
                 <w:noProof/>
                 <w:webHidden/>
               </w:rPr>
-              <w:instrText xml:space="preserve"> PAGEREF _Toc471874432 \h </w:instrText>
+              <w:instrText xml:space="preserve"> PAGEREF _Toc471879500 \h </w:instrText>
             </w:r>
             <w:r>
               <w:rPr>
@@ -999,7 +1001,7 @@
               <w:noProof/>
             </w:rPr>
           </w:pPr>
-          <w:hyperlink w:anchor="_Toc471874433" w:history="1">
+          <w:hyperlink w:anchor="_Toc471879501" w:history="1">
             <w:r>
               <w:rPr>
                 <w:rStyle w:val="Hyperlink"/>
@@ -1026,7 +1028,7 @@
                 <w:noProof/>
                 <w:webHidden/>
               </w:rPr>
-              <w:instrText xml:space="preserve"> PAGEREF _Toc471874433 \h </w:instrText>
+              <w:instrText xml:space="preserve"> PAGEREF _Toc471879501 \h </w:instrText>
             </w:r>
             <w:r>
               <w:rPr>
@@ -1068,7 +1070,7 @@
               <w:noProof/>
             </w:rPr>
           </w:pPr>
-          <w:hyperlink w:anchor="_Toc471874434" w:history="1">
+          <w:hyperlink w:anchor="_Toc471879502" w:history="1">
             <w:r>
               <w:rPr>
                 <w:rStyle w:val="Hyperlink"/>
@@ -1095,7 +1097,7 @@
                 <w:noProof/>
                 <w:webHidden/>
               </w:rPr>
-              <w:instrText xml:space="preserve"> PAGEREF _Toc471874434 \h </w:instrText>
+              <w:instrText xml:space="preserve"> PAGEREF _Toc471879502 \h </w:instrText>
             </w:r>
             <w:r>
               <w:rPr>
@@ -1137,12 +1139,81 @@
               <w:noProof/>
             </w:rPr>
           </w:pPr>
-          <w:hyperlink w:anchor="_Toc471874435" w:history="1">
+          <w:hyperlink w:anchor="_Toc471879503" w:history="1">
             <w:r>
               <w:rPr>
                 <w:rStyle w:val="Hyperlink"/>
                 <w:noProof/>
               </w:rPr>
+              <w:t>Spatial Reference System</w:t>
+            </w:r>
+            <w:r>
+              <w:rPr>
+                <w:noProof/>
+                <w:webHidden/>
+              </w:rPr>
+              <w:tab/>
+            </w:r>
+            <w:r>
+              <w:rPr>
+                <w:noProof/>
+                <w:webHidden/>
+              </w:rPr>
+              <w:fldChar w:fldCharType="begin"/>
+            </w:r>
+            <w:r>
+              <w:rPr>
+                <w:noProof/>
+                <w:webHidden/>
+              </w:rPr>
+              <w:instrText xml:space="preserve"> PAGEREF _Toc471879503 \h </w:instrText>
+            </w:r>
+            <w:r>
+              <w:rPr>
+                <w:noProof/>
+                <w:webHidden/>
+              </w:rPr>
+            </w:r>
+            <w:r>
+              <w:rPr>
+                <w:noProof/>
+                <w:webHidden/>
+              </w:rPr>
+              <w:fldChar w:fldCharType="separate"/>
+            </w:r>
+            <w:r>
+              <w:rPr>
+                <w:noProof/>
+                <w:webHidden/>
+              </w:rPr>
+              <w:t>7</w:t>
+            </w:r>
+            <w:r>
+              <w:rPr>
+                <w:noProof/>
+                <w:webHidden/>
+              </w:rPr>
+              <w:fldChar w:fldCharType="end"/>
+            </w:r>
+          </w:hyperlink>
+        </w:p>
+        <w:p>
+          <w:pPr>
+            <w:pStyle w:val="TOC2"/>
+            <w:tabs>
+              <w:tab w:val="right" w:leader="dot" w:pos="9350"/>
+            </w:tabs>
+            <w:rPr>
+              <w:rFonts w:eastAsiaTheme="minorEastAsia"/>
+              <w:noProof/>
+            </w:rPr>
+          </w:pPr>
+          <w:hyperlink w:anchor="_Toc471879504" w:history="1">
+            <w:r>
+              <w:rPr>
+                <w:rStyle w:val="Hyperlink"/>
+                <w:noProof/>
+              </w:rPr>
               <w:t>Final table name</w:t>
             </w:r>
             <w:r>
@@ -1164,7 +1235,7 @@
                 <w:noProof/>
                 <w:webHidden/>
               </w:rPr>
-              <w:instrText xml:space="preserve"> PAGEREF _Toc471874435 \h </w:instrText>
+              <w:instrText xml:space="preserve"> PAGEREF _Toc471879504 \h </w:instrText>
             </w:r>
             <w:r>
               <w:rPr>
@@ -1184,7 +1255,7 @@
                 <w:noProof/>
                 <w:webHidden/>
               </w:rPr>
-              <w:t>7</w:t>
+              <w:t>8</w:t>
             </w:r>
             <w:r>
               <w:rPr>
@@ -1206,7 +1277,7 @@
               <w:noProof/>
             </w:rPr>
           </w:pPr>
-          <w:hyperlink w:anchor="_Toc471874436" w:history="1">
+          <w:hyperlink w:anchor="_Toc471879505" w:history="1">
             <w:r>
               <w:rPr>
                 <w:rStyle w:val="Hyperlink"/>
@@ -1233,7 +1304,7 @@
                 <w:noProof/>
                 <w:webHidden/>
               </w:rPr>
-              <w:instrText xml:space="preserve"> PAGEREF _Toc471874436 \h </w:instrText>
+              <w:instrText xml:space="preserve"> PAGEREF _Toc471879505 \h </w:instrText>
             </w:r>
             <w:r>
               <w:rPr>
@@ -1253,7 +1324,76 @@
                 <w:noProof/>
                 <w:webHidden/>
               </w:rPr>
-              <w:t>8</w:t>
+              <w:t>9</w:t>
+            </w:r>
+            <w:r>
+              <w:rPr>
+                <w:noProof/>
+                <w:webHidden/>
+              </w:rPr>
+              <w:fldChar w:fldCharType="end"/>
+            </w:r>
+          </w:hyperlink>
+        </w:p>
+        <w:p>
+          <w:pPr>
+            <w:pStyle w:val="TOC2"/>
+            <w:tabs>
+              <w:tab w:val="right" w:leader="dot" w:pos="9350"/>
+            </w:tabs>
+            <w:rPr>
+              <w:rFonts w:eastAsiaTheme="minorEastAsia"/>
+              <w:noProof/>
+            </w:rPr>
+          </w:pPr>
+          <w:hyperlink w:anchor="_Toc471879506" w:history="1">
+            <w:r>
+              <w:rPr>
+                <w:rStyle w:val="Hyperlink"/>
+                <w:noProof/>
+              </w:rPr>
+              <w:t>Spatial Reference System information</w:t>
+            </w:r>
+            <w:r>
+              <w:rPr>
+                <w:noProof/>
+                <w:webHidden/>
+              </w:rPr>
+              <w:tab/>
+            </w:r>
+            <w:r>
+              <w:rPr>
+                <w:noProof/>
+                <w:webHidden/>
+              </w:rPr>
+              <w:fldChar w:fldCharType="begin"/>
+            </w:r>
+            <w:r>
+              <w:rPr>
+                <w:noProof/>
+                <w:webHidden/>
+              </w:rPr>
+              <w:instrText xml:space="preserve"> PAGEREF _Toc471879506 \h </w:instrText>
+            </w:r>
+            <w:r>
+              <w:rPr>
+                <w:noProof/>
+                <w:webHidden/>
+              </w:rPr>
+            </w:r>
+            <w:r>
+              <w:rPr>
+                <w:noProof/>
+                <w:webHidden/>
+              </w:rPr>
+              <w:fldChar w:fldCharType="separate"/>
+            </w:r>
+            <w:r>
+              <w:rPr>
+                <w:noProof/>
+                <w:webHidden/>
+              </w:rPr>
+              <w:t>9</w:t>
             </w:r>
             <w:r>
               <w:rPr>
@@ -1275,7 +1415,7 @@
               <w:noProof/>
             </w:rPr>
           </w:pPr>
-          <w:hyperlink w:anchor="_Toc471874437" w:history="1">
+          <w:hyperlink w:anchor="_Toc471879507" w:history="1">
             <w:r>
               <w:rPr>
                 <w:rStyle w:val="Hyperlink"/>
@@ -1302,7 +1442,7 @@
                 <w:noProof/>
                 <w:webHidden/>
               </w:rPr>
-              <w:instrText xml:space="preserve"> PAGEREF _Toc471874437 \h </w:instrText>
+              <w:instrText xml:space="preserve"> PAGEREF _Toc471879507 \h </w:instrText>
             </w:r>
             <w:r>
               <w:rPr>
@@ -1322,7 +1462,7 @@
                 <w:noProof/>
                 <w:webHidden/>
               </w:rPr>
-              <w:t>9</w:t>
+              <w:t>10</w:t>
             </w:r>
             <w:r>
               <w:rPr>
@@ -1344,7 +1484,7 @@
               <w:noProof/>
             </w:rPr>
           </w:pPr>
-          <w:hyperlink w:anchor="_Toc471874438" w:history="1">
+          <w:hyperlink w:anchor="_Toc471879508" w:history="1">
             <w:r>
               <w:rPr>
                 <w:rStyle w:val="Hyperlink"/>
@@ -1371,7 +1511,7 @@
                 <w:noProof/>
                 <w:webHidden/>
               </w:rPr>
-              <w:instrText xml:space="preserve"> PAGEREF _Toc471874438 \h </w:instrText>
+              <w:instrText xml:space="preserve"> PAGEREF _Toc471879508 \h </w:instrText>
             </w:r>
             <w:r>
               <w:rPr>
@@ -1391,7 +1531,7 @@
                 <w:noProof/>
                 <w:webHidden/>
               </w:rPr>
-              <w:t>11</w:t>
+              <w:t>12</w:t>
             </w:r>
             <w:r>
               <w:rPr>
@@ -1413,7 +1553,7 @@
               <w:noProof/>
             </w:rPr>
           </w:pPr>
-          <w:hyperlink w:anchor="_Toc471874439" w:history="1">
+          <w:hyperlink w:anchor="_Toc471879509" w:history="1">
             <w:r>
               <w:rPr>
                 <w:rStyle w:val="Hyperlink"/>
@@ -1440,7 +1580,7 @@
                 <w:noProof/>
                 <w:webHidden/>
               </w:rPr>
-              <w:instrText xml:space="preserve"> PAGEREF _Toc471874439 \h </w:instrText>
+              <w:instrText xml:space="preserve"> PAGEREF _Toc471879509 \h </w:instrText>
             </w:r>
             <w:r>
               <w:rPr>
@@ -1460,7 +1600,7 @@
                 <w:noProof/>
                 <w:webHidden/>
               </w:rPr>
-              <w:t>13</w:t>
+              <w:t>14</w:t>
             </w:r>
             <w:r>
               <w:rPr>
@@ -1482,7 +1622,7 @@
               <w:noProof/>
             </w:rPr>
           </w:pPr>
-          <w:hyperlink w:anchor="_Toc471874440" w:history="1">
+          <w:hyperlink w:anchor="_Toc471879510" w:history="1">
             <w:r>
               <w:rPr>
                 <w:rStyle w:val="Hyperlink"/>
@@ -1509,7 +1649,7 @@
                 <w:noProof/>
                 <w:webHidden/>
               </w:rPr>
-              <w:instrText xml:space="preserve"> PAGEREF _Toc471874440 \h </w:instrText>
+              <w:instrText xml:space="preserve"> PAGEREF _Toc471879510 \h </w:instrText>
             </w:r>
             <w:r>
               <w:rPr>
@@ -1529,7 +1669,7 @@
                 <w:noProof/>
                 <w:webHidden/>
               </w:rPr>
-              <w:t>14</w:t>
+              <w:t>15</w:t>
             </w:r>
             <w:r>
               <w:rPr>
@@ -1551,7 +1691,7 @@
               <w:noProof/>
             </w:rPr>
           </w:pPr>
-          <w:hyperlink w:anchor="_Toc471874441" w:history="1">
+          <w:hyperlink w:anchor="_Toc471879511" w:history="1">
             <w:r>
               <w:rPr>
                 <w:rStyle w:val="Hyperlink"/>
@@ -1578,7 +1718,7 @@
                 <w:noProof/>
                 <w:webHidden/>
               </w:rPr>
-              <w:instrText xml:space="preserve"> PAGEREF _Toc471874441 \h </w:instrText>
+              <w:instrText xml:space="preserve"> PAGEREF _Toc471879511 \h </w:instrText>
             </w:r>
             <w:r>
               <w:rPr>
@@ -1598,7 +1738,7 @@
                 <w:noProof/>
                 <w:webHidden/>
               </w:rPr>
-              <w:t>15</w:t>
+              <w:t>16</w:t>
             </w:r>
             <w:r>
               <w:rPr>
@@ -1638,12 +1778,12 @@
       <w:pPr>
         <w:pStyle w:val="Heading1"/>
       </w:pPr>
-      <w:bookmarkStart w:id="0" w:name="_Toc471874421"/>
+      <w:bookmarkStart w:id="1" w:name="_Toc471879489"/>
       <w:r>
         <w:lastRenderedPageBreak/>
         <w:t>License</w:t>
       </w:r>
-      <w:bookmarkEnd w:id="0"/>
+      <w:bookmarkEnd w:id="1"/>
     </w:p>
     <w:p>
       <w:pPr>
@@ -1664,34 +1804,7 @@
           <w:sz w:val="21"/>
           <w:szCs w:val="21"/>
         </w:rPr>
-        <w:t xml:space="preserve">Copyright </w:t>
-      </w:r>
-      <w:r>
-        <w:rPr>
-          <w:rFonts w:ascii="Arial" w:hAnsi="Arial" w:cs="Arial"/>
-          <w:color w:val="444444"/>
-          <w:sz w:val="21"/>
-          <w:szCs w:val="21"/>
-        </w:rPr>
-        <w:t>2017</w:t>
-      </w:r>
-      <w:r>
-        <w:rPr>
-          <w:rFonts w:ascii="Arial" w:hAnsi="Arial" w:cs="Arial"/>
-          <w:color w:val="444444"/>
-          <w:sz w:val="21"/>
-          <w:szCs w:val="21"/>
-        </w:rPr>
-        <w:t xml:space="preserve"> </w:t>
-      </w:r>
-      <w:r>
-        <w:rPr>
-          <w:rFonts w:ascii="Arial" w:hAnsi="Arial" w:cs="Arial"/>
-          <w:color w:val="444444"/>
-          <w:sz w:val="21"/>
-          <w:szCs w:val="21"/>
-        </w:rPr>
-        <w:t>Marcel Toledo</w:t>
+        <w:t>Copyright 2017 Marcel Toledo</w:t>
       </w:r>
     </w:p>
     <w:p>
@@ -1778,12 +1891,12 @@
       <w:pPr>
         <w:pStyle w:val="Heading1"/>
       </w:pPr>
-      <w:bookmarkStart w:id="1" w:name="_Toc471874422"/>
+      <w:bookmarkStart w:id="2" w:name="_Toc471879490"/>
       <w:r>
         <w:lastRenderedPageBreak/>
         <w:t>Purpose</w:t>
       </w:r>
-      <w:bookmarkEnd w:id="1"/>
+      <w:bookmarkEnd w:id="2"/>
       <w:r>
         <w:t xml:space="preserve"> </w:t>
       </w:r>
@@ -1909,8 +2022,13 @@
         <w:t xml:space="preserve">by </w:t>
       </w:r>
       <w:r>
-        <w:t>David Demeyer</w:t>
-      </w:r>
+        <w:t xml:space="preserve">David </w:t>
+      </w:r>
+      <w:proofErr w:type="spellStart"/>
+      <w:r>
+        <w:t>Demeyer</w:t>
+      </w:r>
+      <w:proofErr w:type="spellEnd"/>
       <w:r>
         <w:t xml:space="preserve">. </w:t>
       </w:r>
@@ -1990,12 +2108,12 @@
       <w:pPr>
         <w:pStyle w:val="Heading1"/>
       </w:pPr>
-      <w:bookmarkStart w:id="2" w:name="_Toc471874423"/>
+      <w:bookmarkStart w:id="3" w:name="_Toc471879491"/>
       <w:r>
         <w:lastRenderedPageBreak/>
         <w:t>Project Flow overview</w:t>
       </w:r>
-      <w:bookmarkEnd w:id="2"/>
+      <w:bookmarkEnd w:id="3"/>
     </w:p>
     <w:p/>
     <w:tbl>
@@ -2094,25 +2212,25 @@
       <w:pPr>
         <w:pStyle w:val="Heading1"/>
       </w:pPr>
-      <w:bookmarkStart w:id="3" w:name="_Toc471874424"/>
+      <w:bookmarkStart w:id="4" w:name="_Toc471879492"/>
       <w:r>
         <w:lastRenderedPageBreak/>
         <w:t>Project prompts</w:t>
       </w:r>
-      <w:bookmarkEnd w:id="3"/>
+      <w:bookmarkEnd w:id="4"/>
     </w:p>
     <w:p>
       <w:pPr>
         <w:pStyle w:val="Heading2"/>
       </w:pPr>
-      <w:bookmarkStart w:id="4" w:name="_Toc471874425"/>
+      <w:bookmarkStart w:id="5" w:name="_Toc471879493"/>
       <w:r>
         <w:t>Clean Up</w:t>
       </w:r>
       <w:r>
         <w:t xml:space="preserve"> &lt;YES|NO&gt;</w:t>
       </w:r>
-      <w:bookmarkEnd w:id="4"/>
+      <w:bookmarkEnd w:id="5"/>
     </w:p>
     <w:p>
       <w:r>
@@ -2220,11 +2338,11 @@
       <w:pPr>
         <w:pStyle w:val="Heading2"/>
       </w:pPr>
-      <w:bookmarkStart w:id="5" w:name="_Toc471874426"/>
+      <w:bookmarkStart w:id="6" w:name="_Toc471879494"/>
       <w:r>
         <w:t>Render maps by density &lt;YES|NO&gt;</w:t>
       </w:r>
-      <w:bookmarkEnd w:id="5"/>
+      <w:bookmarkEnd w:id="6"/>
     </w:p>
     <w:p>
       <w:r>
@@ -2241,11 +2359,11 @@
       <w:pPr>
         <w:pStyle w:val="Heading2"/>
       </w:pPr>
-      <w:bookmarkStart w:id="6" w:name="_Toc471874427"/>
+      <w:bookmarkStart w:id="7" w:name="_Toc471879495"/>
       <w:r>
         <w:t>Map Name</w:t>
       </w:r>
-      <w:bookmarkEnd w:id="6"/>
+      <w:bookmarkEnd w:id="7"/>
     </w:p>
     <w:p>
       <w:r>
@@ -2329,7 +2447,7 @@
                 <v:shape id="_x0000_i1025" type="#_x0000_t75" style="width:303pt;height:165pt" o:ole="">
                   <v:imagedata r:id="rId12" o:title=""/>
                 </v:shape>
-                <o:OLEObject Type="Embed" ProgID="PBrush" ShapeID="_x0000_i1025" DrawAspect="Content" ObjectID="_1545621044" r:id="rId13"/>
+                <o:OLEObject Type="Embed" ProgID="PBrush" ShapeID="_x0000_i1025" DrawAspect="Content" ObjectID="_1545621365" r:id="rId13"/>
               </w:object>
             </w:r>
           </w:p>
@@ -2402,11 +2520,11 @@
       <w:pPr>
         <w:pStyle w:val="Heading2"/>
       </w:pPr>
-      <w:bookmarkStart w:id="7" w:name="_Toc471874428"/>
+      <w:bookmarkStart w:id="8" w:name="_Toc471879496"/>
       <w:r>
         <w:t>Shape File Path</w:t>
       </w:r>
-      <w:bookmarkEnd w:id="7"/>
+      <w:bookmarkEnd w:id="8"/>
     </w:p>
     <w:p>
       <w:r>
@@ -2417,11 +2535,11 @@
       <w:pPr>
         <w:pStyle w:val="Heading2"/>
       </w:pPr>
-      <w:bookmarkStart w:id="8" w:name="_Toc471874429"/>
+      <w:bookmarkStart w:id="9" w:name="_Toc471879497"/>
       <w:r>
         <w:t>Unit Area Id &lt;DBF Column&gt;</w:t>
       </w:r>
-      <w:bookmarkEnd w:id="8"/>
+      <w:bookmarkEnd w:id="9"/>
       <w:r>
         <w:t xml:space="preserve"> </w:t>
       </w:r>
@@ -2447,11 +2565,11 @@
       <w:pPr>
         <w:pStyle w:val="Heading2"/>
       </w:pPr>
-      <w:bookmarkStart w:id="9" w:name="_Toc471874430"/>
+      <w:bookmarkStart w:id="10" w:name="_Toc471879498"/>
       <w:r>
         <w:t>Unit Area Description &lt;DBF Column&gt;</w:t>
       </w:r>
-      <w:bookmarkEnd w:id="9"/>
+      <w:bookmarkEnd w:id="10"/>
     </w:p>
     <w:p>
       <w:r>
@@ -2462,11 +2580,11 @@
       <w:pPr>
         <w:pStyle w:val="Heading2"/>
       </w:pPr>
-      <w:bookmarkStart w:id="10" w:name="_Toc471874431"/>
+      <w:bookmarkStart w:id="11" w:name="_Toc471879499"/>
       <w:r>
         <w:t>Administration Type</w:t>
       </w:r>
-      <w:bookmarkEnd w:id="10"/>
+      <w:bookmarkEnd w:id="11"/>
     </w:p>
     <w:p>
       <w:r>
@@ -2483,25 +2601,29 @@
       <w:pPr>
         <w:pStyle w:val="Heading2"/>
       </w:pPr>
-      <w:bookmarkStart w:id="11" w:name="_Toc471874432"/>
+      <w:bookmarkStart w:id="12" w:name="_Toc471879500"/>
       <w:r>
         <w:t>Precision</w:t>
       </w:r>
-      <w:bookmarkEnd w:id="11"/>
+      <w:bookmarkEnd w:id="12"/>
     </w:p>
     <w:p>
       <w:r>
         <w:t xml:space="preserve">Points (X,Y coordinates) in the </w:t>
       </w:r>
+      <w:proofErr w:type="spellStart"/>
       <w:r>
         <w:t>Proc</w:t>
       </w:r>
+      <w:proofErr w:type="spellEnd"/>
       <w:r>
         <w:t xml:space="preserve"> </w:t>
       </w:r>
+      <w:proofErr w:type="spellStart"/>
       <w:r>
         <w:t>MapImport</w:t>
       </w:r>
+      <w:proofErr w:type="spellEnd"/>
       <w:r>
         <w:t xml:space="preserve"> output dataset </w:t>
       </w:r>
@@ -2514,23 +2636,76 @@
       <w:r>
         <w:t xml:space="preserve">the </w:t>
       </w:r>
-      <w:r>
-        <w:t>Proc GREDUCE execution. It may also impact in the map's render quality. Min (0.001) Max (0.9)</w:t>
+      <w:proofErr w:type="spellStart"/>
+      <w:r>
+        <w:t>Proc</w:t>
+      </w:r>
+      <w:proofErr w:type="spellEnd"/>
+      <w:r>
+        <w:t xml:space="preserve"> GREDUCE execution. It may also impact in the map's render quality. Min (0.001) Max (0.9)</w:t>
       </w:r>
     </w:p>
     <w:p>
       <w:pPr>
         <w:pStyle w:val="Heading2"/>
       </w:pPr>
-      <w:bookmarkStart w:id="12" w:name="_Toc471874433"/>
-      <w:r>
-        <w:t>Run Proc GReduce?</w:t>
-      </w:r>
-      <w:bookmarkEnd w:id="12"/>
-    </w:p>
-    <w:p>
-      <w:r>
-        <w:t xml:space="preserve">Sometimes, you can come across a shape file that the Proc GReduce will not finish up and it will be running for ages. By selecting the NO option it will skip the Proc GReduce step. </w:t>
+      <w:bookmarkStart w:id="13" w:name="_Toc471879501"/>
+      <w:r>
+        <w:t xml:space="preserve">Run </w:t>
+      </w:r>
+      <w:proofErr w:type="spellStart"/>
+      <w:r>
+        <w:t>Proc</w:t>
+      </w:r>
+      <w:proofErr w:type="spellEnd"/>
+      <w:r>
+        <w:t xml:space="preserve"> </w:t>
+      </w:r>
+      <w:proofErr w:type="spellStart"/>
+      <w:r>
+        <w:t>GReduce</w:t>
+      </w:r>
+      <w:proofErr w:type="spellEnd"/>
+      <w:r>
+        <w:t>?</w:t>
+      </w:r>
+      <w:bookmarkEnd w:id="13"/>
+    </w:p>
+    <w:p>
+      <w:r>
+        <w:t xml:space="preserve">Sometimes, you can come across a shape file that the </w:t>
+      </w:r>
+      <w:proofErr w:type="spellStart"/>
+      <w:r>
+        <w:t>Proc</w:t>
+      </w:r>
+      <w:proofErr w:type="spellEnd"/>
+      <w:r>
+        <w:t xml:space="preserve"> </w:t>
+      </w:r>
+      <w:proofErr w:type="spellStart"/>
+      <w:r>
+        <w:t>GReduce</w:t>
+      </w:r>
+      <w:proofErr w:type="spellEnd"/>
+      <w:r>
+        <w:t xml:space="preserve"> will not finish up and it will be running for ages. By selecting the NO option it will skip the </w:t>
+      </w:r>
+      <w:proofErr w:type="spellStart"/>
+      <w:r>
+        <w:t>Proc</w:t>
+      </w:r>
+      <w:proofErr w:type="spellEnd"/>
+      <w:r>
+        <w:t xml:space="preserve"> </w:t>
+      </w:r>
+      <w:proofErr w:type="spellStart"/>
+      <w:r>
+        <w:t>GReduce</w:t>
+      </w:r>
+      <w:proofErr w:type="spellEnd"/>
+      <w:r>
+        <w:t xml:space="preserve"> step. </w:t>
       </w:r>
     </w:p>
     <w:p>
@@ -2554,11 +2729,11 @@
       <w:pPr>
         <w:pStyle w:val="Heading2"/>
       </w:pPr>
-      <w:bookmarkStart w:id="13" w:name="_Toc471874434"/>
+      <w:bookmarkStart w:id="14" w:name="_Toc471879502"/>
       <w:r>
         <w:t>Density</w:t>
       </w:r>
-      <w:bookmarkEnd w:id="13"/>
+      <w:bookmarkEnd w:id="14"/>
     </w:p>
     <w:p>
       <w:r>
@@ -2575,9 +2750,11 @@
       <w:pPr>
         <w:pStyle w:val="Heading2"/>
       </w:pPr>
+      <w:bookmarkStart w:id="15" w:name="_Toc471879503"/>
       <w:r>
         <w:t>Spatial Reference System</w:t>
       </w:r>
+      <w:bookmarkEnd w:id="15"/>
     </w:p>
     <w:p>
       <w:r>
@@ -2647,8 +2824,81 @@
           <w:color w:val="000000"/>
         </w:rPr>
         <w:lastRenderedPageBreak/>
-        <w:t>+proj=tmerc +lat_0=53.5 +lon_0=-8 +k=1.000035 +x_0=200000 +y_0=250000 +ellps=mod_airy +towgs84=482.5,-130.6,564.6,-1.042,-0.214,-0.631,8.15 +units=m +no_defs</w:t>
-      </w:r>
+        <w:t>+</w:t>
+      </w:r>
+      <w:proofErr w:type="spellStart"/>
+      <w:r>
+        <w:rPr>
+          <w:rFonts w:ascii="arial,sans-serif" w:hAnsi="arial,sans-serif"/>
+          <w:color w:val="000000"/>
+        </w:rPr>
+        <w:t>proj</w:t>
+      </w:r>
+      <w:proofErr w:type="spellEnd"/>
+      <w:r>
+        <w:rPr>
+          <w:rFonts w:ascii="arial,sans-serif" w:hAnsi="arial,sans-serif"/>
+          <w:color w:val="000000"/>
+        </w:rPr>
+        <w:t>=</w:t>
+      </w:r>
+      <w:proofErr w:type="spellStart"/>
+      <w:r>
+        <w:rPr>
+          <w:rFonts w:ascii="arial,sans-serif" w:hAnsi="arial,sans-serif"/>
+          <w:color w:val="000000"/>
+        </w:rPr>
+        <w:t>tmerc</w:t>
+      </w:r>
+      <w:proofErr w:type="spellEnd"/>
+      <w:r>
+        <w:rPr>
+          <w:rFonts w:ascii="arial,sans-serif" w:hAnsi="arial,sans-serif"/>
+          <w:color w:val="000000"/>
+        </w:rPr>
+        <w:t xml:space="preserve"> +lat_0=53.5 +lon_0=-8 +k=1.000035 +x_0=200000 +y_0=250000 +</w:t>
+      </w:r>
+      <w:proofErr w:type="spellStart"/>
+      <w:r>
+        <w:rPr>
+          <w:rFonts w:ascii="arial,sans-serif" w:hAnsi="arial,sans-serif"/>
+          <w:color w:val="000000"/>
+        </w:rPr>
+        <w:t>ellps</w:t>
+      </w:r>
+      <w:proofErr w:type="spellEnd"/>
+      <w:r>
+        <w:rPr>
+          <w:rFonts w:ascii="arial,sans-serif" w:hAnsi="arial,sans-serif"/>
+          <w:color w:val="000000"/>
+        </w:rPr>
+        <w:t>=</w:t>
+      </w:r>
+      <w:proofErr w:type="spellStart"/>
+      <w:r>
+        <w:rPr>
+          <w:rFonts w:ascii="arial,sans-serif" w:hAnsi="arial,sans-serif"/>
+          <w:color w:val="000000"/>
+        </w:rPr>
+        <w:t>mod_airy</w:t>
+      </w:r>
+      <w:proofErr w:type="spellEnd"/>
+      <w:r>
+        <w:rPr>
+          <w:rFonts w:ascii="arial,sans-serif" w:hAnsi="arial,sans-serif"/>
+          <w:color w:val="000000"/>
+        </w:rPr>
+        <w:t xml:space="preserve"> +towgs84=482.5,-130.6,564.6,-1.042,-0.214,-0.631,8.15 +units=m +</w:t>
+      </w:r>
+      <w:proofErr w:type="spellStart"/>
+      <w:r>
+        <w:rPr>
+          <w:rFonts w:ascii="arial,sans-serif" w:hAnsi="arial,sans-serif"/>
+          <w:color w:val="000000"/>
+        </w:rPr>
+        <w:t>no_defs</w:t>
+      </w:r>
+      <w:proofErr w:type="spellEnd"/>
     </w:p>
     <w:p>
       <w:pPr>
@@ -2693,11 +2943,11 @@
       <w:pPr>
         <w:pStyle w:val="Heading2"/>
       </w:pPr>
-      <w:bookmarkStart w:id="14" w:name="_Toc471874435"/>
+      <w:bookmarkStart w:id="16" w:name="_Toc471879504"/>
       <w:r>
         <w:t>Final table name</w:t>
       </w:r>
-      <w:bookmarkEnd w:id="14"/>
+      <w:bookmarkEnd w:id="16"/>
     </w:p>
     <w:p>
       <w:r>
@@ -2713,12 +2963,12 @@
       <w:pPr>
         <w:pStyle w:val="Heading1"/>
       </w:pPr>
-      <w:bookmarkStart w:id="15" w:name="_Toc471874436"/>
+      <w:bookmarkStart w:id="17" w:name="_Toc471879505"/>
       <w:r>
         <w:lastRenderedPageBreak/>
         <w:t>QGIS</w:t>
       </w:r>
-      <w:bookmarkEnd w:id="15"/>
+      <w:bookmarkEnd w:id="17"/>
     </w:p>
     <w:p>
       <w:r>
@@ -2746,13 +2996,23 @@
       <w:pPr>
         <w:pStyle w:val="Heading2"/>
       </w:pPr>
+      <w:bookmarkStart w:id="18" w:name="_Toc471879506"/>
       <w:r>
         <w:t>Spatial Reference System information</w:t>
       </w:r>
-    </w:p>
-    <w:p>
-      <w:r>
-        <w:t xml:space="preserve">In the QGIS Brownser, it is in the Metadata tab. </w:t>
+      <w:bookmarkEnd w:id="18"/>
+    </w:p>
+    <w:p>
+      <w:r>
+        <w:t xml:space="preserve">In the QGIS </w:t>
+      </w:r>
+      <w:proofErr w:type="spellStart"/>
+      <w:r>
+        <w:t>Brownser</w:t>
+      </w:r>
+      <w:proofErr w:type="spellEnd"/>
+      <w:r>
+        <w:t xml:space="preserve">, it is in the Metadata tab. </w:t>
       </w:r>
     </w:p>
     <w:tbl>
@@ -2772,10 +3032,10 @@
           <w:p>
             <w:r>
               <w:object w:dxaOrig="14430" w:dyaOrig="7740">
-                <v:shape id="_x0000_i1029" type="#_x0000_t75" style="width:459.75pt;height:246pt" o:ole="">
+                <v:shape id="_x0000_i1026" type="#_x0000_t75" style="width:459.75pt;height:246pt" o:ole="">
                   <v:imagedata r:id="rId18" o:title=""/>
                 </v:shape>
-                <o:OLEObject Type="Embed" ProgID="PBrush" ShapeID="_x0000_i1029" DrawAspect="Content" ObjectID="_1545621045" r:id="rId19"/>
+                <o:OLEObject Type="Embed" ProgID="PBrush" ShapeID="_x0000_i1026" DrawAspect="Content" ObjectID="_1545621366" r:id="rId19"/>
               </w:object>
             </w:r>
           </w:p>
@@ -2792,9 +3052,7 @@
       <w:pPr>
         <w:pStyle w:val="Heading1"/>
       </w:pPr>
-      <w:bookmarkStart w:id="16" w:name="_Toc471874437"/>
-      <w:bookmarkStart w:id="17" w:name="_GoBack"/>
-      <w:bookmarkEnd w:id="17"/>
+      <w:bookmarkStart w:id="19" w:name="_Toc471879507"/>
       <w:r>
         <w:lastRenderedPageBreak/>
         <w:t>Importing the</w:t>
@@ -2808,7 +3066,7 @@
       <w:r>
         <w:t xml:space="preserve"> file.</w:t>
       </w:r>
-      <w:bookmarkEnd w:id="16"/>
+      <w:bookmarkEnd w:id="19"/>
     </w:p>
     <w:p/>
     <w:p>
@@ -2847,7 +3105,15 @@
         <w:t xml:space="preserve"> : &lt;PATH TO&gt;\</w:t>
       </w:r>
       <w:r>
-        <w:t xml:space="preserve"> AUS_adm\AUS_adm1.shp</w:t>
+        <w:t xml:space="preserve"> </w:t>
+      </w:r>
+      <w:proofErr w:type="spellStart"/>
+      <w:r>
+        <w:t>AUS_adm</w:t>
+      </w:r>
+      <w:proofErr w:type="spellEnd"/>
+      <w:r>
+        <w:t>\AUS_adm1.shp</w:t>
       </w:r>
     </w:p>
     <w:p>
@@ -3092,7 +3358,7 @@
       <w:pPr>
         <w:pStyle w:val="Heading1"/>
       </w:pPr>
-      <w:bookmarkStart w:id="18" w:name="_Toc471874438"/>
+      <w:bookmarkStart w:id="20" w:name="_Toc471879508"/>
       <w:r>
         <w:lastRenderedPageBreak/>
         <w:t>Importing the AUS_adm2</w:t>
@@ -3101,14 +3367,43 @@
         <w:t>.shp</w:t>
       </w:r>
       <w:r>
-        <w:t xml:space="preserve"> file – Skipping Proc GReduce</w:t>
-      </w:r>
-      <w:bookmarkEnd w:id="18"/>
+        <w:t xml:space="preserve"> file – Skipping </w:t>
+      </w:r>
+      <w:proofErr w:type="spellStart"/>
+      <w:r>
+        <w:t>Proc</w:t>
+      </w:r>
+      <w:proofErr w:type="spellEnd"/>
+      <w:r>
+        <w:t xml:space="preserve"> </w:t>
+      </w:r>
+      <w:proofErr w:type="spellStart"/>
+      <w:r>
+        <w:t>GReduce</w:t>
+      </w:r>
+      <w:bookmarkEnd w:id="20"/>
+      <w:proofErr w:type="spellEnd"/>
     </w:p>
     <w:p/>
     <w:p>
       <w:r>
-        <w:t xml:space="preserve">In my environment, I was not able to run the Proc GReduce for this shape file, every attempt would take more than 2 hours and the job would not finish up. So we are going to run </w:t>
+        <w:t xml:space="preserve">In my environment, I was not able to run the </w:t>
+      </w:r>
+      <w:proofErr w:type="spellStart"/>
+      <w:r>
+        <w:t>Proc</w:t>
+      </w:r>
+      <w:proofErr w:type="spellEnd"/>
+      <w:r>
+        <w:t xml:space="preserve"> </w:t>
+      </w:r>
+      <w:proofErr w:type="spellStart"/>
+      <w:r>
+        <w:t>GReduce</w:t>
+      </w:r>
+      <w:proofErr w:type="spellEnd"/>
+      <w:r>
+        <w:t xml:space="preserve"> for this shape file, every attempt would take more than 2 hours and the job would not finish up. So we are going to run </w:t>
       </w:r>
       <w:r>
         <w:rPr>
@@ -3126,8 +3421,30 @@
         <w:rPr>
           <w:b/>
         </w:rPr>
-        <w:t xml:space="preserve"> the Proc GReduce</w:t>
-      </w:r>
+        <w:t xml:space="preserve"> the </w:t>
+      </w:r>
+      <w:proofErr w:type="spellStart"/>
+      <w:r>
+        <w:rPr>
+          <w:b/>
+        </w:rPr>
+        <w:t>Proc</w:t>
+      </w:r>
+      <w:proofErr w:type="spellEnd"/>
+      <w:r>
+        <w:rPr>
+          <w:b/>
+        </w:rPr>
+        <w:t xml:space="preserve"> </w:t>
+      </w:r>
+      <w:proofErr w:type="spellStart"/>
+      <w:r>
+        <w:rPr>
+          <w:b/>
+        </w:rPr>
+        <w:t>GReduce</w:t>
+      </w:r>
+      <w:proofErr w:type="spellEnd"/>
       <w:r>
         <w:t>. In addition, we are going to set a low precision to reduce the number of points within each Unit Area we hope that will reduce the rendering time while it keeps a good image quality.</w:t>
       </w:r>
@@ -3168,7 +3485,15 @@
         <w:t xml:space="preserve"> : &lt;PATH TO&gt;\</w:t>
       </w:r>
       <w:r>
-        <w:t xml:space="preserve"> AUS_adm\AUS_adm</w:t>
+        <w:t xml:space="preserve"> </w:t>
+      </w:r>
+      <w:proofErr w:type="spellStart"/>
+      <w:r>
+        <w:t>AUS_adm</w:t>
+      </w:r>
+      <w:proofErr w:type="spellEnd"/>
+      <w:r>
+        <w:t>\AUS_adm</w:t>
       </w:r>
       <w:r>
         <w:t>2</w:t>
@@ -3299,10 +3624,10 @@
           <w:p>
             <w:r>
               <w:object w:dxaOrig="9555" w:dyaOrig="7665">
-                <v:shape id="_x0000_i1026" type="#_x0000_t75" style="width:468pt;height:375pt" o:ole="">
+                <v:shape id="_x0000_i1027" type="#_x0000_t75" style="width:468pt;height:375pt" o:ole="">
                   <v:imagedata r:id="rId24" o:title=""/>
                 </v:shape>
-                <o:OLEObject Type="Embed" ProgID="PBrush" ShapeID="_x0000_i1026" DrawAspect="Content" ObjectID="_1545621046" r:id="rId25"/>
+                <o:OLEObject Type="Embed" ProgID="PBrush" ShapeID="_x0000_i1027" DrawAspect="Content" ObjectID="_1545621367" r:id="rId25"/>
               </w:object>
             </w:r>
           </w:p>
@@ -3384,12 +3709,12 @@
       <w:pPr>
         <w:pStyle w:val="Heading1"/>
       </w:pPr>
-      <w:bookmarkStart w:id="19" w:name="_Toc471874439"/>
+      <w:bookmarkStart w:id="21" w:name="_Toc471879509"/>
       <w:r>
         <w:lastRenderedPageBreak/>
         <w:t>Restart the VA Server</w:t>
       </w:r>
-      <w:bookmarkEnd w:id="19"/>
+      <w:bookmarkEnd w:id="21"/>
       <w:r>
         <w:t xml:space="preserve"> </w:t>
       </w:r>
@@ -3408,7 +3733,7 @@
       <w:pPr>
         <w:pStyle w:val="Heading1"/>
       </w:pPr>
-      <w:bookmarkStart w:id="20" w:name="_Toc471874440"/>
+      <w:bookmarkStart w:id="22" w:name="_Toc471879510"/>
       <w:r>
         <w:lastRenderedPageBreak/>
         <w:t xml:space="preserve">Create test data </w:t>
@@ -3416,7 +3741,7 @@
       <w:r>
         <w:t>for VA.</w:t>
       </w:r>
-      <w:bookmarkEnd w:id="20"/>
+      <w:bookmarkEnd w:id="22"/>
     </w:p>
     <w:p>
       <w:r>
@@ -5520,12 +5845,12 @@
       <w:pPr>
         <w:pStyle w:val="Heading1"/>
       </w:pPr>
-      <w:bookmarkStart w:id="21" w:name="_Toc471874441"/>
+      <w:bookmarkStart w:id="23" w:name="_Toc471879511"/>
       <w:r>
         <w:lastRenderedPageBreak/>
         <w:t>Create report within VA.</w:t>
       </w:r>
-      <w:bookmarkEnd w:id="21"/>
+      <w:bookmarkEnd w:id="23"/>
     </w:p>
     <w:p>
       <w:r>
@@ -5818,10 +6143,10 @@
           <w:p>
             <w:r>
               <w:object w:dxaOrig="9975" w:dyaOrig="5325">
-                <v:shape id="_x0000_i1027" type="#_x0000_t75" style="width:468pt;height:249.75pt" o:ole="">
+                <v:shape id="_x0000_i1028" type="#_x0000_t75" style="width:468pt;height:249.75pt" o:ole="">
                   <v:imagedata r:id="rId30" o:title=""/>
                 </v:shape>
-                <o:OLEObject Type="Embed" ProgID="PBrush" ShapeID="_x0000_i1027" DrawAspect="Content" ObjectID="_1545621047" r:id="rId31"/>
+                <o:OLEObject Type="Embed" ProgID="PBrush" ShapeID="_x0000_i1028" DrawAspect="Content" ObjectID="_1545621368" r:id="rId31"/>
               </w:object>
             </w:r>
           </w:p>
@@ -6047,10 +6372,10 @@
           <w:p>
             <w:r>
               <w:object w:dxaOrig="9660" w:dyaOrig="5265">
-                <v:shape id="_x0000_i1028" type="#_x0000_t75" style="width:467.25pt;height:255pt" o:ole="">
+                <v:shape id="_x0000_i1029" type="#_x0000_t75" style="width:467.25pt;height:255pt" o:ole="">
                   <v:imagedata r:id="rId35" o:title=""/>
                 </v:shape>
-                <o:OLEObject Type="Embed" ProgID="PBrush" ShapeID="_x0000_i1028" DrawAspect="Content" ObjectID="_1545621048" r:id="rId36"/>
+                <o:OLEObject Type="Embed" ProgID="PBrush" ShapeID="_x0000_i1029" DrawAspect="Content" ObjectID="_1545621369" r:id="rId36"/>
               </w:object>
             </w:r>
           </w:p>
@@ -7578,7 +7903,7 @@
 </file>
 
 <file path=customXml/itemProps2.xml><?xml version="1.0" encoding="utf-8"?>
-<ds:datastoreItem xmlns:ds="http://schemas.openxmlformats.org/officeDocument/2006/customXml" ds:itemID="{37897D18-5300-4EBD-BEDD-14EAC83A2184}">
+<ds:datastoreItem xmlns:ds="http://schemas.openxmlformats.org/officeDocument/2006/customXml" ds:itemID="{6BBCD5CC-38F4-4BC7-86DA-6D9E0ADE48BC}">
   <ds:schemaRefs>
     <ds:schemaRef ds:uri="http://schemas.openxmlformats.org/officeDocument/2006/bibliography"/>
   </ds:schemaRefs>

</xml_diff>